<commit_message>
Dual Booking + Cards
</commit_message>
<xml_diff>
--- a/Context/Vettale - LOG.docx
+++ b/Context/Vettale - LOG.docx
@@ -78,7 +78,7 @@
           <w:bCs/>
         </w:rPr>
         <w:pict w14:anchorId="77FCAB5D">
-          <v:rect id="_x0000_i1070" style="width:468pt;height:1.2pt" o:hralign="center" o:hrstd="t" o:hr="t" fillcolor="#a0a0a0" stroked="f"/>
+          <v:rect id="_x0000_i1025" style="width:468pt;height:1.2pt" o:hralign="center" o:hrstd="t" o:hr="t" fillcolor="#a0a0a0" stroked="f"/>
         </w:pict>
       </w:r>
     </w:p>
@@ -357,7 +357,7 @@
           <w:bCs/>
         </w:rPr>
         <w:pict w14:anchorId="3346F7FC">
-          <v:rect id="_x0000_i1071" style="width:468pt;height:1.2pt" o:hralign="center" o:hrstd="t" o:hr="t" fillcolor="#a0a0a0" stroked="f"/>
+          <v:rect id="_x0000_i1026" style="width:468pt;height:1.2pt" o:hralign="center" o:hrstd="t" o:hr="t" fillcolor="#a0a0a0" stroked="f"/>
         </w:pict>
       </w:r>
     </w:p>
@@ -515,7 +515,7 @@
           <w:bCs/>
         </w:rPr>
         <w:pict w14:anchorId="44A45949">
-          <v:rect id="_x0000_i1072" style="width:468pt;height:1.2pt" o:hralign="center" o:hrstd="t" o:hr="t" fillcolor="#a0a0a0" stroked="f"/>
+          <v:rect id="_x0000_i1027" style="width:468pt;height:1.2pt" o:hralign="center" o:hrstd="t" o:hr="t" fillcolor="#a0a0a0" stroked="f"/>
         </w:pict>
       </w:r>
     </w:p>
@@ -953,7 +953,7 @@
           <w:bCs/>
         </w:rPr>
         <w:pict w14:anchorId="70021E15">
-          <v:rect id="_x0000_i1073" style="width:468pt;height:1.2pt" o:hralign="center" o:hrstd="t" o:hr="t" fillcolor="#a0a0a0" stroked="f"/>
+          <v:rect id="_x0000_i1028" style="width:468pt;height:1.2pt" o:hralign="center" o:hrstd="t" o:hr="t" fillcolor="#a0a0a0" stroked="f"/>
         </w:pict>
       </w:r>
     </w:p>
@@ -2729,7 +2729,7 @@
           <w:bCs/>
         </w:rPr>
         <w:pict w14:anchorId="1C49004B">
-          <v:rect id="_x0000_i1074" style="width:468pt;height:1.2pt" o:hralign="center" o:hrstd="t" o:hr="t" fillcolor="#a0a0a0" stroked="f"/>
+          <v:rect id="_x0000_i1029" style="width:468pt;height:1.2pt" o:hralign="center" o:hrstd="t" o:hr="t" fillcolor="#a0a0a0" stroked="f"/>
         </w:pict>
       </w:r>
     </w:p>
@@ -3073,7 +3073,7 @@
           <w:bCs/>
         </w:rPr>
         <w:pict w14:anchorId="379D100B">
-          <v:rect id="_x0000_i1075" style="width:468pt;height:1.2pt" o:hralign="center" o:hrstd="t" o:hr="t" fillcolor="#a0a0a0" stroked="f"/>
+          <v:rect id="_x0000_i1030" style="width:468pt;height:1.2pt" o:hralign="center" o:hrstd="t" o:hr="t" fillcolor="#a0a0a0" stroked="f"/>
         </w:pict>
       </w:r>
     </w:p>
@@ -3351,7 +3351,7 @@
           <w:bCs/>
         </w:rPr>
         <w:pict w14:anchorId="1F7D44D3">
-          <v:rect id="_x0000_i1076" style="width:468pt;height:1.2pt" o:hralign="center" o:hrstd="t" o:hr="t" fillcolor="#a0a0a0" stroked="f"/>
+          <v:rect id="_x0000_i1031" style="width:468pt;height:1.2pt" o:hralign="center" o:hrstd="t" o:hr="t" fillcolor="#a0a0a0" stroked="f"/>
         </w:pict>
       </w:r>
     </w:p>
@@ -3494,7 +3494,7 @@
           <w:bCs/>
         </w:rPr>
         <w:pict w14:anchorId="23C6096D">
-          <v:rect id="_x0000_i1077" style="width:468pt;height:1.2pt" o:hralign="center" o:hrstd="t" o:hr="t" fillcolor="#a0a0a0" stroked="f"/>
+          <v:rect id="_x0000_i1032" style="width:468pt;height:1.2pt" o:hralign="center" o:hrstd="t" o:hr="t" fillcolor="#a0a0a0" stroked="f"/>
         </w:pict>
       </w:r>
     </w:p>
@@ -3958,7 +3958,7 @@
           <w:bCs/>
         </w:rPr>
         <w:pict w14:anchorId="7F646BF7">
-          <v:rect id="_x0000_i1078" style="width:468pt;height:1.2pt" o:hralign="center" o:hrstd="t" o:hr="t" fillcolor="#a0a0a0" stroked="f"/>
+          <v:rect id="_x0000_i1033" style="width:468pt;height:1.2pt" o:hralign="center" o:hrstd="t" o:hr="t" fillcolor="#a0a0a0" stroked="f"/>
         </w:pict>
       </w:r>
     </w:p>
@@ -4131,7 +4131,7 @@
           <w:bCs/>
         </w:rPr>
         <w:pict w14:anchorId="4A8EECF9">
-          <v:rect id="_x0000_i1079" style="width:468pt;height:1.2pt" o:hralign="center" o:hrstd="t" o:hr="t" fillcolor="#a0a0a0" stroked="f"/>
+          <v:rect id="_x0000_i1034" style="width:468pt;height:1.2pt" o:hralign="center" o:hrstd="t" o:hr="t" fillcolor="#a0a0a0" stroked="f"/>
         </w:pict>
       </w:r>
     </w:p>
@@ -4597,7 +4597,7 @@
           <w:bCs/>
         </w:rPr>
         <w:pict w14:anchorId="6825EB3D">
-          <v:rect id="_x0000_i1080" style="width:468pt;height:1.2pt" o:hralign="center" o:hrstd="t" o:hr="t" fillcolor="#a0a0a0" stroked="f"/>
+          <v:rect id="_x0000_i1035" style="width:468pt;height:1.2pt" o:hralign="center" o:hrstd="t" o:hr="t" fillcolor="#a0a0a0" stroked="f"/>
         </w:pict>
       </w:r>
     </w:p>
@@ -4875,7 +4875,7 @@
           <w:bCs/>
         </w:rPr>
         <w:pict w14:anchorId="11BE7AC0">
-          <v:rect id="_x0000_i1081" style="width:468pt;height:1.2pt" o:hralign="center" o:hrstd="t" o:hr="t" fillcolor="#a0a0a0" stroked="f"/>
+          <v:rect id="_x0000_i1036" style="width:468pt;height:1.2pt" o:hralign="center" o:hrstd="t" o:hr="t" fillcolor="#a0a0a0" stroked="f"/>
         </w:pict>
       </w:r>
     </w:p>
@@ -5209,7 +5209,7 @@
           <w:bCs/>
         </w:rPr>
         <w:pict w14:anchorId="5377C754">
-          <v:rect id="_x0000_i1082" style="width:468pt;height:1.2pt" o:hralign="center" o:hrstd="t" o:hr="t" fillcolor="#a0a0a0" stroked="f"/>
+          <v:rect id="_x0000_i1037" style="width:468pt;height:1.2pt" o:hralign="center" o:hrstd="t" o:hr="t" fillcolor="#a0a0a0" stroked="f"/>
         </w:pict>
       </w:r>
     </w:p>
@@ -5542,7 +5542,7 @@
           <w:bCs/>
         </w:rPr>
         <w:pict w14:anchorId="3526C878">
-          <v:rect id="_x0000_i1083" style="width:468pt;height:1.2pt" o:hralign="center" o:hrstd="t" o:hr="t" fillcolor="#a0a0a0" stroked="f"/>
+          <v:rect id="_x0000_i1038" style="width:468pt;height:1.2pt" o:hralign="center" o:hrstd="t" o:hr="t" fillcolor="#a0a0a0" stroked="f"/>
         </w:pict>
       </w:r>
     </w:p>
@@ -13426,23 +13426,7 @@
           <w:b/>
           <w:bCs/>
         </w:rPr>
-        <w:t xml:space="preserve">- If keeping rebrand.ly, set destination to **`https://api.whatsapp.com/send?phone=5511996378518&amp;text=&lt;ENCODED_MSG&gt;`** </w:t>
-      </w:r>
-      <w:proofErr w:type="spellStart"/>
-      <w:r>
-        <w:rPr>
-          <w:b/>
-          <w:bCs/>
-        </w:rPr>
-        <w:t>to</w:t>
-      </w:r>
-      <w:proofErr w:type="spellEnd"/>
-      <w:r>
-        <w:rPr>
-          <w:b/>
-          <w:bCs/>
-        </w:rPr>
-        <w:t xml:space="preserve"> preserve the message and avoid previews (some shorteners inject interstitials).</w:t>
+        <w:t>- If keeping rebrand.ly, set destination to **`https://api.whatsapp.com/send?phone=5511996378518&amp;text=&lt;ENCODED_MSG&gt;`** to preserve the message and avoid previews (some shorteners inject interstitials).</w:t>
       </w:r>
     </w:p>
     <w:p>
@@ -13524,57 +13508,2415 @@
       </w:r>
     </w:p>
     <w:p>
-      <w:pPr>
-        <w:rPr>
-          <w:b/>
-          <w:bCs/>
-        </w:rPr>
-      </w:pPr>
-      <w:r>
-        <w:rPr>
-          <w:b/>
-          <w:bCs/>
-        </w:rPr>
+      <w:r>
+        <w:rPr>
+          <w:b/>
+          <w:bCs/>
+        </w:rPr>
+        <w:t>[/LOG_UPD</w:t>
+      </w:r>
+      <w:r>
+        <w:t>[LOG_UPDATE]</w:t>
+      </w:r>
+      <w:r>
+        <w:br/>
+        <w:t>date: 2025-08-28</w:t>
+      </w:r>
+      <w:r>
+        <w:br/>
+        <w:t>by: GPT-5 Thinking</w:t>
+      </w:r>
+      <w:r>
+        <w:br/>
+        <w:t>area: UI Performance &amp; Dev Experience (PADS/Profile/Global Logging)</w:t>
+      </w:r>
+      <w:r>
+        <w:br/>
+      </w:r>
+      <w:proofErr w:type="spellStart"/>
+      <w:r>
+        <w:t>change_summary</w:t>
+      </w:r>
+      <w:proofErr w:type="spellEnd"/>
+      <w:r>
+        <w:t>:</w:t>
+      </w:r>
+    </w:p>
+    <w:p>
+      <w:pPr>
+        <w:numPr>
+          <w:ilvl w:val="0"/>
+          <w:numId w:val="71"/>
+        </w:numPr>
+      </w:pPr>
+      <w:r>
+        <w:t xml:space="preserve">Dev “silent by default”: logger </w:t>
+      </w:r>
+      <w:proofErr w:type="spellStart"/>
+      <w:r>
+        <w:t>passa</w:t>
+      </w:r>
+      <w:proofErr w:type="spellEnd"/>
+      <w:r>
+        <w:t xml:space="preserve"> </w:t>
+      </w:r>
+      <w:proofErr w:type="gramStart"/>
+      <w:r>
+        <w:t>a</w:t>
+      </w:r>
+      <w:proofErr w:type="gramEnd"/>
+      <w:r>
+        <w:t xml:space="preserve"> </w:t>
+      </w:r>
+      <w:proofErr w:type="spellStart"/>
+      <w:r>
+        <w:t>ocultar</w:t>
+      </w:r>
+      <w:proofErr w:type="spellEnd"/>
+      <w:r>
+        <w:t xml:space="preserve"> logs </w:t>
+      </w:r>
+      <w:proofErr w:type="spellStart"/>
+      <w:r>
+        <w:t>por</w:t>
+      </w:r>
+      <w:proofErr w:type="spellEnd"/>
+      <w:r>
+        <w:t xml:space="preserve"> </w:t>
+      </w:r>
+      <w:proofErr w:type="spellStart"/>
+      <w:r>
+        <w:t>padrão</w:t>
+      </w:r>
+      <w:proofErr w:type="spellEnd"/>
+      <w:r>
+        <w:t xml:space="preserve">; debug </w:t>
+      </w:r>
+      <w:proofErr w:type="spellStart"/>
+      <w:r>
+        <w:t>só</w:t>
+      </w:r>
+      <w:proofErr w:type="spellEnd"/>
+      <w:r>
+        <w:t xml:space="preserve"> </w:t>
+      </w:r>
+      <w:proofErr w:type="spellStart"/>
+      <w:proofErr w:type="gramStart"/>
+      <w:r>
+        <w:t>por</w:t>
+      </w:r>
+      <w:proofErr w:type="spellEnd"/>
+      <w:r>
+        <w:t xml:space="preserve"> ?debug</w:t>
+      </w:r>
+      <w:proofErr w:type="gramEnd"/>
+      <w:r>
+        <w:t xml:space="preserve">=1 </w:t>
+      </w:r>
+      <w:proofErr w:type="spellStart"/>
+      <w:r>
+        <w:t>ou</w:t>
+      </w:r>
+      <w:proofErr w:type="spellEnd"/>
+      <w:r>
+        <w:t xml:space="preserve"> </w:t>
+      </w:r>
+      <w:proofErr w:type="spellStart"/>
+      <w:r>
+        <w:t>localStorage.setItem</w:t>
+      </w:r>
+      <w:proofErr w:type="spellEnd"/>
+      <w:r>
+        <w:t>('debug','1').</w:t>
+      </w:r>
+    </w:p>
+    <w:p>
+      <w:pPr>
+        <w:numPr>
+          <w:ilvl w:val="0"/>
+          <w:numId w:val="71"/>
+        </w:numPr>
+      </w:pPr>
+      <w:r>
+        <w:t xml:space="preserve">Logger com </w:t>
+      </w:r>
+      <w:proofErr w:type="spellStart"/>
+      <w:r>
+        <w:t>redação</w:t>
+      </w:r>
+      <w:proofErr w:type="spellEnd"/>
+      <w:r>
+        <w:t xml:space="preserve"> de PII (emails, tokens, campos *_id, strings longas).</w:t>
+      </w:r>
+    </w:p>
+    <w:p>
+      <w:pPr>
+        <w:numPr>
+          <w:ilvl w:val="0"/>
+          <w:numId w:val="71"/>
+        </w:numPr>
+      </w:pPr>
+      <w:proofErr w:type="spellStart"/>
+      <w:r>
+        <w:t>Removida</w:t>
+      </w:r>
+      <w:proofErr w:type="spellEnd"/>
+      <w:r>
+        <w:t xml:space="preserve"> </w:t>
+      </w:r>
+      <w:proofErr w:type="spellStart"/>
+      <w:r>
+        <w:t>gambi</w:t>
+      </w:r>
+      <w:proofErr w:type="spellEnd"/>
+      <w:r>
+        <w:t xml:space="preserve"> de “console stubbing” no </w:t>
+      </w:r>
+      <w:proofErr w:type="spellStart"/>
+      <w:r>
+        <w:t>main.tsx</w:t>
+      </w:r>
+      <w:proofErr w:type="spellEnd"/>
+      <w:r>
+        <w:t xml:space="preserve">; </w:t>
+      </w:r>
+      <w:proofErr w:type="spellStart"/>
+      <w:r>
+        <w:t>mantido</w:t>
+      </w:r>
+      <w:proofErr w:type="spellEnd"/>
+      <w:r>
+        <w:t xml:space="preserve"> drop: ['</w:t>
+      </w:r>
+      <w:proofErr w:type="spellStart"/>
+      <w:r>
+        <w:t>console','debugger</w:t>
+      </w:r>
+      <w:proofErr w:type="spellEnd"/>
+      <w:r>
+        <w:t>'] no build.</w:t>
+      </w:r>
+    </w:p>
+    <w:p>
+      <w:pPr>
+        <w:numPr>
+          <w:ilvl w:val="0"/>
+          <w:numId w:val="71"/>
+        </w:numPr>
+      </w:pPr>
+      <w:proofErr w:type="spellStart"/>
+      <w:r>
+        <w:t>Limpeza</w:t>
+      </w:r>
+      <w:proofErr w:type="spellEnd"/>
+      <w:r>
+        <w:t xml:space="preserve"> de </w:t>
+      </w:r>
+      <w:proofErr w:type="gramStart"/>
+      <w:r>
+        <w:t>console.*</w:t>
+      </w:r>
+      <w:proofErr w:type="gramEnd"/>
+      <w:r>
+        <w:t xml:space="preserve"> </w:t>
+      </w:r>
+      <w:proofErr w:type="spellStart"/>
+      <w:r>
+        <w:t>ruidosos</w:t>
+      </w:r>
+      <w:proofErr w:type="spellEnd"/>
+      <w:r>
+        <w:t xml:space="preserve">: </w:t>
+      </w:r>
+      <w:proofErr w:type="spellStart"/>
+      <w:r>
+        <w:t>migrados</w:t>
+      </w:r>
+      <w:proofErr w:type="spellEnd"/>
+      <w:r>
+        <w:t xml:space="preserve"> para </w:t>
+      </w:r>
+      <w:proofErr w:type="spellStart"/>
+      <w:proofErr w:type="gramStart"/>
+      <w:r>
+        <w:t>log.debug</w:t>
+      </w:r>
+      <w:proofErr w:type="spellEnd"/>
+      <w:proofErr w:type="gramEnd"/>
+      <w:r>
+        <w:t xml:space="preserve">/error </w:t>
+      </w:r>
+      <w:proofErr w:type="spellStart"/>
+      <w:r>
+        <w:t>em</w:t>
+      </w:r>
+      <w:proofErr w:type="spellEnd"/>
+      <w:r>
+        <w:t xml:space="preserve"> PADS/Profile/Nav/Auth/</w:t>
+      </w:r>
+      <w:proofErr w:type="spellStart"/>
+      <w:r>
+        <w:t>AdminBooking</w:t>
+      </w:r>
+      <w:proofErr w:type="spellEnd"/>
+      <w:r>
+        <w:t>.</w:t>
+      </w:r>
+    </w:p>
+    <w:p>
+      <w:pPr>
+        <w:numPr>
+          <w:ilvl w:val="0"/>
+          <w:numId w:val="71"/>
+        </w:numPr>
+      </w:pPr>
+      <w:proofErr w:type="spellStart"/>
+      <w:r>
+        <w:t>Regra</w:t>
+      </w:r>
+      <w:proofErr w:type="spellEnd"/>
+      <w:r>
+        <w:t xml:space="preserve"> </w:t>
+      </w:r>
+      <w:proofErr w:type="spellStart"/>
+      <w:r>
+        <w:t>ESLint</w:t>
+      </w:r>
+      <w:proofErr w:type="spellEnd"/>
+      <w:r>
+        <w:t xml:space="preserve"> no-console para </w:t>
+      </w:r>
+      <w:proofErr w:type="spellStart"/>
+      <w:r>
+        <w:t>evitar</w:t>
+      </w:r>
+      <w:proofErr w:type="spellEnd"/>
+      <w:r>
+        <w:t xml:space="preserve"> </w:t>
+      </w:r>
+      <w:proofErr w:type="spellStart"/>
+      <w:r>
+        <w:t>regressão</w:t>
+      </w:r>
+      <w:proofErr w:type="spellEnd"/>
+      <w:r>
+        <w:t>.</w:t>
+      </w:r>
+    </w:p>
+    <w:p>
+      <w:pPr>
+        <w:numPr>
+          <w:ilvl w:val="0"/>
+          <w:numId w:val="71"/>
+        </w:numPr>
+      </w:pPr>
+      <w:proofErr w:type="spellStart"/>
+      <w:r>
+        <w:t>Documentado</w:t>
+      </w:r>
+      <w:proofErr w:type="spellEnd"/>
+      <w:r>
+        <w:t xml:space="preserve"> “</w:t>
+      </w:r>
+      <w:proofErr w:type="spellStart"/>
+      <w:r>
+        <w:t>como</w:t>
+      </w:r>
+      <w:proofErr w:type="spellEnd"/>
+      <w:r>
+        <w:t xml:space="preserve"> </w:t>
+      </w:r>
+      <w:proofErr w:type="spellStart"/>
+      <w:r>
+        <w:t>habilitar</w:t>
+      </w:r>
+      <w:proofErr w:type="spellEnd"/>
+      <w:r>
+        <w:t>/</w:t>
+      </w:r>
+      <w:proofErr w:type="spellStart"/>
+      <w:r>
+        <w:t>limpar</w:t>
+      </w:r>
+      <w:proofErr w:type="spellEnd"/>
+      <w:r>
+        <w:t xml:space="preserve"> debug”.</w:t>
+      </w:r>
+    </w:p>
+    <w:p>
+      <w:pPr>
+        <w:numPr>
+          <w:ilvl w:val="0"/>
+          <w:numId w:val="71"/>
+        </w:numPr>
+      </w:pPr>
+      <w:proofErr w:type="spellStart"/>
+      <w:r>
+        <w:t>Preparado</w:t>
+      </w:r>
+      <w:proofErr w:type="spellEnd"/>
+      <w:r>
+        <w:t xml:space="preserve"> </w:t>
+      </w:r>
+      <w:proofErr w:type="spellStart"/>
+      <w:r>
+        <w:t>escopo</w:t>
+      </w:r>
+      <w:proofErr w:type="spellEnd"/>
+      <w:r>
+        <w:t xml:space="preserve"> de </w:t>
+      </w:r>
+      <w:proofErr w:type="spellStart"/>
+      <w:r>
+        <w:t>correção</w:t>
+      </w:r>
+      <w:proofErr w:type="spellEnd"/>
+      <w:r>
+        <w:t xml:space="preserve"> mobile (</w:t>
+      </w:r>
+      <w:proofErr w:type="spellStart"/>
+      <w:r>
+        <w:t>ainda</w:t>
+      </w:r>
+      <w:proofErr w:type="spellEnd"/>
+      <w:r>
+        <w:t xml:space="preserve"> </w:t>
+      </w:r>
+      <w:proofErr w:type="spellStart"/>
+      <w:r>
+        <w:t>não</w:t>
+      </w:r>
+      <w:proofErr w:type="spellEnd"/>
+      <w:r>
+        <w:t xml:space="preserve"> </w:t>
+      </w:r>
+      <w:proofErr w:type="spellStart"/>
+      <w:r>
+        <w:t>aplicado</w:t>
+      </w:r>
+      <w:proofErr w:type="spellEnd"/>
+      <w:r>
+        <w:t>):</w:t>
+      </w:r>
+    </w:p>
+    <w:p>
+      <w:pPr>
+        <w:numPr>
+          <w:ilvl w:val="1"/>
+          <w:numId w:val="71"/>
+        </w:numPr>
+      </w:pPr>
+      <w:r>
+        <w:t>/</w:t>
+      </w:r>
+      <w:proofErr w:type="gramStart"/>
+      <w:r>
+        <w:t>services</w:t>
+      </w:r>
+      <w:proofErr w:type="gramEnd"/>
+      <w:r>
+        <w:t xml:space="preserve">: </w:t>
+      </w:r>
+      <w:proofErr w:type="spellStart"/>
+      <w:r>
+        <w:t>prevenir</w:t>
+      </w:r>
+      <w:proofErr w:type="spellEnd"/>
+      <w:r>
+        <w:t xml:space="preserve"> overflow dos cards/CTAs; grid 1-col no mobile; min-w-0 + break-words.</w:t>
+      </w:r>
+    </w:p>
+    <w:p>
+      <w:pPr>
+        <w:numPr>
+          <w:ilvl w:val="1"/>
+          <w:numId w:val="71"/>
+        </w:numPr>
+      </w:pPr>
+      <w:r>
+        <w:lastRenderedPageBreak/>
+        <w:t>/</w:t>
+      </w:r>
+      <w:proofErr w:type="gramStart"/>
+      <w:r>
+        <w:t>profile</w:t>
+      </w:r>
+      <w:proofErr w:type="gramEnd"/>
+      <w:r>
+        <w:t xml:space="preserve">: banner “Complete </w:t>
+      </w:r>
+      <w:proofErr w:type="spellStart"/>
+      <w:r>
+        <w:t>seu</w:t>
+      </w:r>
+      <w:proofErr w:type="spellEnd"/>
+      <w:r>
+        <w:t xml:space="preserve"> </w:t>
+      </w:r>
+      <w:proofErr w:type="spellStart"/>
+      <w:r>
+        <w:t>perfil</w:t>
+      </w:r>
+      <w:proofErr w:type="spellEnd"/>
+      <w:r>
+        <w:t xml:space="preserve">” </w:t>
+      </w:r>
+      <w:proofErr w:type="spellStart"/>
+      <w:r>
+        <w:t>empilhando</w:t>
+      </w:r>
+      <w:proofErr w:type="spellEnd"/>
+      <w:r>
+        <w:t xml:space="preserve"> </w:t>
+      </w:r>
+      <w:proofErr w:type="spellStart"/>
+      <w:r>
+        <w:t>ações</w:t>
+      </w:r>
+      <w:proofErr w:type="spellEnd"/>
+      <w:r>
+        <w:t xml:space="preserve"> no mobile, com min-h </w:t>
+      </w:r>
+      <w:proofErr w:type="spellStart"/>
+      <w:r>
+        <w:t>estável</w:t>
+      </w:r>
+      <w:proofErr w:type="spellEnd"/>
+      <w:r>
+        <w:t>.</w:t>
+      </w:r>
+      <w:r>
+        <w:br/>
+        <w:t>rationale:</w:t>
+      </w:r>
+    </w:p>
+    <w:p>
+      <w:pPr>
+        <w:numPr>
+          <w:ilvl w:val="0"/>
+          <w:numId w:val="71"/>
+        </w:numPr>
+      </w:pPr>
+      <w:proofErr w:type="spellStart"/>
+      <w:r>
+        <w:t>Reduzir</w:t>
+      </w:r>
+      <w:proofErr w:type="spellEnd"/>
+      <w:r>
+        <w:t xml:space="preserve"> </w:t>
+      </w:r>
+      <w:proofErr w:type="spellStart"/>
+      <w:r>
+        <w:t>travamentos</w:t>
+      </w:r>
+      <w:proofErr w:type="spellEnd"/>
+      <w:r>
+        <w:t xml:space="preserve"> </w:t>
+      </w:r>
+      <w:proofErr w:type="spellStart"/>
+      <w:r>
+        <w:t>nos</w:t>
+      </w:r>
+      <w:proofErr w:type="spellEnd"/>
+      <w:r>
+        <w:t xml:space="preserve"> PCs </w:t>
+      </w:r>
+      <w:proofErr w:type="spellStart"/>
+      <w:r>
+        <w:t>antigos</w:t>
+      </w:r>
+      <w:proofErr w:type="spellEnd"/>
+      <w:r>
+        <w:t xml:space="preserve"> da </w:t>
+      </w:r>
+      <w:proofErr w:type="spellStart"/>
+      <w:r>
+        <w:t>clínica</w:t>
+      </w:r>
+      <w:proofErr w:type="spellEnd"/>
+      <w:r>
+        <w:t xml:space="preserve"> (</w:t>
+      </w:r>
+      <w:proofErr w:type="spellStart"/>
+      <w:r>
+        <w:t>menos</w:t>
+      </w:r>
+      <w:proofErr w:type="spellEnd"/>
+      <w:r>
+        <w:t xml:space="preserve"> </w:t>
+      </w:r>
+      <w:proofErr w:type="spellStart"/>
+      <w:r>
+        <w:t>custo</w:t>
+      </w:r>
+      <w:proofErr w:type="spellEnd"/>
+      <w:r>
+        <w:t xml:space="preserve"> de render/layout </w:t>
+      </w:r>
+      <w:proofErr w:type="spellStart"/>
+      <w:r>
+        <w:t>por</w:t>
+      </w:r>
+      <w:proofErr w:type="spellEnd"/>
+      <w:r>
+        <w:t xml:space="preserve"> logs).</w:t>
+      </w:r>
+    </w:p>
+    <w:p>
+      <w:pPr>
+        <w:numPr>
+          <w:ilvl w:val="0"/>
+          <w:numId w:val="71"/>
+        </w:numPr>
+      </w:pPr>
+      <w:r>
+        <w:t xml:space="preserve">Manter </w:t>
+      </w:r>
+      <w:proofErr w:type="spellStart"/>
+      <w:r>
+        <w:t>capacidade</w:t>
+      </w:r>
+      <w:proofErr w:type="spellEnd"/>
+      <w:r>
+        <w:t xml:space="preserve"> de </w:t>
+      </w:r>
+      <w:proofErr w:type="spellStart"/>
+      <w:r>
+        <w:t>diagnóstico</w:t>
+      </w:r>
+      <w:proofErr w:type="spellEnd"/>
+      <w:r>
+        <w:t xml:space="preserve"> sob </w:t>
+      </w:r>
+      <w:proofErr w:type="spellStart"/>
+      <w:r>
+        <w:t>demanda</w:t>
+      </w:r>
+      <w:proofErr w:type="spellEnd"/>
+      <w:r>
+        <w:t xml:space="preserve">, com PII </w:t>
+      </w:r>
+      <w:proofErr w:type="spellStart"/>
+      <w:r>
+        <w:t>protegida</w:t>
+      </w:r>
+      <w:proofErr w:type="spellEnd"/>
+      <w:r>
+        <w:t>.</w:t>
+      </w:r>
+    </w:p>
+    <w:p>
+      <w:pPr>
+        <w:numPr>
+          <w:ilvl w:val="0"/>
+          <w:numId w:val="71"/>
+        </w:numPr>
+      </w:pPr>
+      <w:proofErr w:type="spellStart"/>
+      <w:r>
+        <w:t>Deixar</w:t>
+      </w:r>
+      <w:proofErr w:type="spellEnd"/>
+      <w:r>
+        <w:t xml:space="preserve"> </w:t>
+      </w:r>
+      <w:proofErr w:type="spellStart"/>
+      <w:r>
+        <w:t>mapeado</w:t>
+      </w:r>
+      <w:proofErr w:type="spellEnd"/>
+      <w:r>
+        <w:t xml:space="preserve"> um </w:t>
+      </w:r>
+      <w:proofErr w:type="spellStart"/>
+      <w:r>
+        <w:t>ajuste</w:t>
+      </w:r>
+      <w:proofErr w:type="spellEnd"/>
+      <w:r>
+        <w:t xml:space="preserve"> simples de CLS/overflow </w:t>
+      </w:r>
+      <w:proofErr w:type="spellStart"/>
+      <w:r>
+        <w:t>em</w:t>
+      </w:r>
+      <w:proofErr w:type="spellEnd"/>
+      <w:r>
+        <w:t xml:space="preserve"> mobile </w:t>
+      </w:r>
+      <w:proofErr w:type="spellStart"/>
+      <w:r>
+        <w:t>sem</w:t>
+      </w:r>
+      <w:proofErr w:type="spellEnd"/>
+      <w:r>
+        <w:t xml:space="preserve"> </w:t>
+      </w:r>
+      <w:proofErr w:type="spellStart"/>
+      <w:r>
+        <w:t>tocar</w:t>
+      </w:r>
+      <w:proofErr w:type="spellEnd"/>
+      <w:r>
+        <w:t xml:space="preserve"> back-end.</w:t>
+      </w:r>
+      <w:r>
+        <w:br/>
+      </w:r>
+      <w:proofErr w:type="spellStart"/>
+      <w:r>
+        <w:t>touch_points</w:t>
+      </w:r>
+      <w:proofErr w:type="spellEnd"/>
+      <w:r>
+        <w:t>:</w:t>
+      </w:r>
+    </w:p>
+    <w:p>
+      <w:pPr>
+        <w:numPr>
+          <w:ilvl w:val="0"/>
+          <w:numId w:val="71"/>
+        </w:numPr>
+      </w:pPr>
+      <w:r>
+        <w:t xml:space="preserve">code: </w:t>
+      </w:r>
+      <w:proofErr w:type="spellStart"/>
+      <w:r>
+        <w:t>src</w:t>
+      </w:r>
+      <w:proofErr w:type="spellEnd"/>
+      <w:r>
+        <w:t>/utils/</w:t>
+      </w:r>
+      <w:proofErr w:type="spellStart"/>
+      <w:r>
+        <w:t>logger.ts</w:t>
+      </w:r>
+      <w:proofErr w:type="spellEnd"/>
+      <w:r>
+        <w:t xml:space="preserve">, </w:t>
+      </w:r>
+      <w:proofErr w:type="spellStart"/>
+      <w:r>
+        <w:t>src</w:t>
+      </w:r>
+      <w:proofErr w:type="spellEnd"/>
+      <w:r>
+        <w:t>/</w:t>
+      </w:r>
+      <w:proofErr w:type="spellStart"/>
+      <w:r>
+        <w:t>main.tsx</w:t>
+      </w:r>
+      <w:proofErr w:type="spellEnd"/>
+      <w:r>
+        <w:t xml:space="preserve">, </w:t>
+      </w:r>
+      <w:proofErr w:type="spellStart"/>
+      <w:r>
+        <w:t>src</w:t>
+      </w:r>
+      <w:proofErr w:type="spellEnd"/>
+      <w:r>
+        <w:t>/pages/</w:t>
+      </w:r>
+      <w:proofErr w:type="spellStart"/>
+      <w:r>
+        <w:t>Pets.tsx</w:t>
+      </w:r>
+      <w:proofErr w:type="spellEnd"/>
+      <w:r>
+        <w:t xml:space="preserve">, </w:t>
+      </w:r>
+      <w:proofErr w:type="spellStart"/>
+      <w:r>
+        <w:t>src</w:t>
+      </w:r>
+      <w:proofErr w:type="spellEnd"/>
+      <w:r>
+        <w:t>/pages/</w:t>
+      </w:r>
+      <w:proofErr w:type="spellStart"/>
+      <w:r>
+        <w:t>Profile.tsx</w:t>
+      </w:r>
+      <w:proofErr w:type="spellEnd"/>
+      <w:r>
+        <w:t xml:space="preserve">, </w:t>
+      </w:r>
+      <w:proofErr w:type="spellStart"/>
+      <w:r>
+        <w:t>src</w:t>
+      </w:r>
+      <w:proofErr w:type="spellEnd"/>
+      <w:r>
+        <w:t>/components/</w:t>
+      </w:r>
+      <w:proofErr w:type="spellStart"/>
+      <w:r>
+        <w:t>ClientMicroWizard.tsx</w:t>
+      </w:r>
+      <w:proofErr w:type="spellEnd"/>
+      <w:r>
+        <w:t xml:space="preserve">, </w:t>
+      </w:r>
+      <w:proofErr w:type="spellStart"/>
+      <w:r>
+        <w:t>src</w:t>
+      </w:r>
+      <w:proofErr w:type="spellEnd"/>
+      <w:r>
+        <w:t>/hooks/</w:t>
+      </w:r>
+      <w:proofErr w:type="spellStart"/>
+      <w:r>
+        <w:t>useAuth.tsx</w:t>
+      </w:r>
+      <w:proofErr w:type="spellEnd"/>
+      <w:r>
+        <w:t xml:space="preserve">, </w:t>
+      </w:r>
+      <w:proofErr w:type="spellStart"/>
+      <w:r>
+        <w:t>src</w:t>
+      </w:r>
+      <w:proofErr w:type="spellEnd"/>
+      <w:r>
+        <w:t>/components/</w:t>
+      </w:r>
+      <w:proofErr w:type="spellStart"/>
+      <w:r>
+        <w:t>Navigation.tsx</w:t>
+      </w:r>
+      <w:proofErr w:type="spellEnd"/>
+      <w:r>
+        <w:t xml:space="preserve">, </w:t>
+      </w:r>
+      <w:proofErr w:type="spellStart"/>
+      <w:r>
+        <w:t>src</w:t>
+      </w:r>
+      <w:proofErr w:type="spellEnd"/>
+      <w:r>
+        <w:t>/pages/</w:t>
+      </w:r>
+      <w:proofErr w:type="spellStart"/>
+      <w:r>
+        <w:t>AdminBookingPage.tsx</w:t>
+      </w:r>
+      <w:proofErr w:type="spellEnd"/>
+      <w:r>
+        <w:t xml:space="preserve">, </w:t>
+      </w:r>
+      <w:proofErr w:type="spellStart"/>
+      <w:r>
+        <w:t>vite.config.ts</w:t>
+      </w:r>
+      <w:proofErr w:type="spellEnd"/>
+      <w:proofErr w:type="gramStart"/>
+      <w:r>
+        <w:t>, .</w:t>
+      </w:r>
+      <w:proofErr w:type="spellStart"/>
+      <w:r>
+        <w:t>eslintrc</w:t>
+      </w:r>
+      <w:proofErr w:type="spellEnd"/>
+      <w:proofErr w:type="gramEnd"/>
+      <w:r>
+        <w:t>*</w:t>
+      </w:r>
+    </w:p>
+    <w:p>
+      <w:pPr>
+        <w:numPr>
+          <w:ilvl w:val="0"/>
+          <w:numId w:val="71"/>
+        </w:numPr>
+      </w:pPr>
+      <w:proofErr w:type="spellStart"/>
+      <w:r>
+        <w:t>db</w:t>
+      </w:r>
+      <w:proofErr w:type="spellEnd"/>
+      <w:r>
+        <w:t>: n/a</w:t>
+      </w:r>
+      <w:r>
+        <w:br/>
+        <w:t>tests:</w:t>
+      </w:r>
+    </w:p>
+    <w:p>
+      <w:pPr>
+        <w:numPr>
+          <w:ilvl w:val="0"/>
+          <w:numId w:val="71"/>
+        </w:numPr>
+      </w:pPr>
+      <w:r>
+        <w:t xml:space="preserve">Dev local: console </w:t>
+      </w:r>
+      <w:proofErr w:type="spellStart"/>
+      <w:r>
+        <w:t>limpo</w:t>
+      </w:r>
+      <w:proofErr w:type="spellEnd"/>
+      <w:r>
+        <w:t xml:space="preserve"> </w:t>
+      </w:r>
+      <w:proofErr w:type="spellStart"/>
+      <w:r>
+        <w:t>por</w:t>
+      </w:r>
+      <w:proofErr w:type="spellEnd"/>
+      <w:r>
+        <w:t xml:space="preserve"> </w:t>
+      </w:r>
+      <w:proofErr w:type="spellStart"/>
+      <w:r>
+        <w:t>padrão</w:t>
+      </w:r>
+      <w:proofErr w:type="spellEnd"/>
+      <w:r>
+        <w:t xml:space="preserve">; debug </w:t>
+      </w:r>
+      <w:proofErr w:type="spellStart"/>
+      <w:r>
+        <w:t>liga</w:t>
+      </w:r>
+      <w:proofErr w:type="spellEnd"/>
+      <w:r>
+        <w:t>/</w:t>
+      </w:r>
+      <w:proofErr w:type="spellStart"/>
+      <w:r>
+        <w:t>desliga</w:t>
+      </w:r>
+      <w:proofErr w:type="spellEnd"/>
+      <w:r>
+        <w:t xml:space="preserve"> </w:t>
+      </w:r>
+      <w:proofErr w:type="spellStart"/>
+      <w:r>
+        <w:t>por</w:t>
+      </w:r>
+      <w:proofErr w:type="spellEnd"/>
+      <w:r>
+        <w:t xml:space="preserve"> URL/</w:t>
+      </w:r>
+      <w:proofErr w:type="spellStart"/>
+      <w:r>
+        <w:t>localStorage</w:t>
+      </w:r>
+      <w:proofErr w:type="spellEnd"/>
+      <w:r>
+        <w:t xml:space="preserve">; </w:t>
+      </w:r>
+      <w:proofErr w:type="spellStart"/>
+      <w:r>
+        <w:t>navegação</w:t>
+      </w:r>
+      <w:proofErr w:type="spellEnd"/>
+      <w:r>
+        <w:t xml:space="preserve"> </w:t>
+      </w:r>
+      <w:proofErr w:type="spellStart"/>
+      <w:r>
+        <w:t>em</w:t>
+      </w:r>
+      <w:proofErr w:type="spellEnd"/>
+      <w:r>
+        <w:t xml:space="preserve"> PADS/Profile </w:t>
+      </w:r>
+      <w:proofErr w:type="spellStart"/>
+      <w:r>
+        <w:t>sem</w:t>
+      </w:r>
+      <w:proofErr w:type="spellEnd"/>
+      <w:r>
+        <w:t xml:space="preserve"> </w:t>
+      </w:r>
+      <w:proofErr w:type="spellStart"/>
+      <w:r>
+        <w:t>erros</w:t>
+      </w:r>
+      <w:proofErr w:type="spellEnd"/>
+      <w:r>
+        <w:t>.</w:t>
+      </w:r>
+      <w:r>
+        <w:br/>
+        <w:t>status: staging outcome: pass</w:t>
+      </w:r>
+      <w:r>
+        <w:br/>
+      </w:r>
+      <w:proofErr w:type="spellStart"/>
+      <w:r>
+        <w:t>follow_ups</w:t>
+      </w:r>
+      <w:proofErr w:type="spellEnd"/>
+      <w:r>
+        <w:t>:</w:t>
+      </w:r>
+    </w:p>
+    <w:p>
+      <w:pPr>
+        <w:numPr>
+          <w:ilvl w:val="0"/>
+          <w:numId w:val="71"/>
+        </w:numPr>
+      </w:pPr>
+      <w:r>
+        <w:t xml:space="preserve">Teste </w:t>
+      </w:r>
+      <w:proofErr w:type="spellStart"/>
+      <w:r>
+        <w:t>presencial</w:t>
+      </w:r>
+      <w:proofErr w:type="spellEnd"/>
+      <w:r>
+        <w:t xml:space="preserve"> </w:t>
+      </w:r>
+      <w:proofErr w:type="spellStart"/>
+      <w:r>
+        <w:t>nos</w:t>
+      </w:r>
+      <w:proofErr w:type="spellEnd"/>
+      <w:r>
+        <w:t xml:space="preserve"> PCs </w:t>
+      </w:r>
+      <w:proofErr w:type="spellStart"/>
+      <w:r>
+        <w:t>antigos</w:t>
+      </w:r>
+      <w:proofErr w:type="spellEnd"/>
+      <w:r>
+        <w:t xml:space="preserve"> da </w:t>
+      </w:r>
+      <w:proofErr w:type="spellStart"/>
+      <w:r>
+        <w:t>clínica</w:t>
+      </w:r>
+      <w:proofErr w:type="spellEnd"/>
+      <w:r>
+        <w:t xml:space="preserve"> (</w:t>
+      </w:r>
+      <w:proofErr w:type="spellStart"/>
+      <w:r>
+        <w:t>abrir</w:t>
+      </w:r>
+      <w:proofErr w:type="spellEnd"/>
+      <w:r>
+        <w:t xml:space="preserve"> /profile e /services, </w:t>
+      </w:r>
+      <w:proofErr w:type="spellStart"/>
+      <w:r>
+        <w:t>navegar</w:t>
+      </w:r>
+      <w:proofErr w:type="spellEnd"/>
+      <w:r>
+        <w:t>/</w:t>
+      </w:r>
+      <w:proofErr w:type="spellStart"/>
+      <w:r>
+        <w:t>rolar</w:t>
+      </w:r>
+      <w:proofErr w:type="spellEnd"/>
+      <w:r>
+        <w:t xml:space="preserve">; </w:t>
+      </w:r>
+      <w:proofErr w:type="spellStart"/>
+      <w:r>
+        <w:t>observar</w:t>
+      </w:r>
+      <w:proofErr w:type="spellEnd"/>
+      <w:r>
+        <w:t xml:space="preserve"> </w:t>
+      </w:r>
+      <w:proofErr w:type="spellStart"/>
+      <w:r>
+        <w:t>travas</w:t>
+      </w:r>
+      <w:proofErr w:type="spellEnd"/>
+      <w:r>
+        <w:t>).</w:t>
+      </w:r>
+    </w:p>
+    <w:p>
+      <w:pPr>
+        <w:numPr>
+          <w:ilvl w:val="0"/>
+          <w:numId w:val="71"/>
+        </w:numPr>
+      </w:pPr>
+      <w:r>
+        <w:t xml:space="preserve">Se OK, </w:t>
+      </w:r>
+      <w:proofErr w:type="spellStart"/>
+      <w:r>
+        <w:t>promover</w:t>
+      </w:r>
+      <w:proofErr w:type="spellEnd"/>
+      <w:r>
+        <w:t xml:space="preserve"> para </w:t>
+      </w:r>
+      <w:proofErr w:type="spellStart"/>
+      <w:r>
+        <w:t>produção</w:t>
+      </w:r>
+      <w:proofErr w:type="spellEnd"/>
+      <w:r>
+        <w:t>.</w:t>
+      </w:r>
+    </w:p>
+    <w:p>
+      <w:pPr>
+        <w:numPr>
+          <w:ilvl w:val="0"/>
+          <w:numId w:val="71"/>
+        </w:numPr>
+      </w:pPr>
+      <w:proofErr w:type="spellStart"/>
+      <w:r>
+        <w:t>Opcional</w:t>
+      </w:r>
+      <w:proofErr w:type="spellEnd"/>
+      <w:r>
+        <w:t xml:space="preserve"> (</w:t>
+      </w:r>
+      <w:proofErr w:type="spellStart"/>
+      <w:r>
+        <w:t>quando</w:t>
+      </w:r>
+      <w:proofErr w:type="spellEnd"/>
+      <w:r>
+        <w:t xml:space="preserve"> for </w:t>
+      </w:r>
+      <w:proofErr w:type="spellStart"/>
+      <w:r>
+        <w:t>conveniente</w:t>
+      </w:r>
+      <w:proofErr w:type="spellEnd"/>
+      <w:r>
+        <w:t xml:space="preserve">): </w:t>
+      </w:r>
+      <w:proofErr w:type="spellStart"/>
+      <w:r>
+        <w:t>aplicar</w:t>
+      </w:r>
+      <w:proofErr w:type="spellEnd"/>
+      <w:r>
+        <w:t xml:space="preserve"> o patch mobile </w:t>
+      </w:r>
+      <w:proofErr w:type="spellStart"/>
+      <w:r>
+        <w:t>descrito</w:t>
+      </w:r>
+      <w:proofErr w:type="spellEnd"/>
+      <w:r>
+        <w:t xml:space="preserve"> </w:t>
+      </w:r>
+      <w:proofErr w:type="spellStart"/>
+      <w:r>
+        <w:t>acima</w:t>
+      </w:r>
+      <w:proofErr w:type="spellEnd"/>
+      <w:r>
+        <w:t xml:space="preserve"> e </w:t>
+      </w:r>
+      <w:proofErr w:type="spellStart"/>
+      <w:r>
+        <w:t>medir</w:t>
+      </w:r>
+      <w:proofErr w:type="spellEnd"/>
+      <w:r>
+        <w:t xml:space="preserve"> CLS (</w:t>
+      </w:r>
+      <w:proofErr w:type="spellStart"/>
+      <w:r>
+        <w:t>alvo</w:t>
+      </w:r>
+      <w:proofErr w:type="spellEnd"/>
+      <w:r>
+        <w:t xml:space="preserve"> ≤0,10).</w:t>
+      </w:r>
+      <w:r>
+        <w:br/>
         <w:t>[/LOG_UPDATE]</w:t>
       </w:r>
     </w:p>
-    <w:p>
-      <w:pPr>
-        <w:rPr>
-          <w:b/>
-          <w:bCs/>
-        </w:rPr>
-      </w:pPr>
-      <w:r>
-        <w:rPr>
-          <w:b/>
-          <w:bCs/>
-        </w:rPr>
-        <w:pict w14:anchorId="2BE56D1A">
-          <v:rect id="_x0000_i1084" style="width:468pt;height:1.2pt" o:hralign="center" o:hrstd="t" o:hr="t" fillcolor="#a0a0a0" stroked="f"/>
-        </w:pict>
-      </w:r>
-    </w:p>
-    <w:p>
-      <w:pPr>
-        <w:rPr>
-          <w:b/>
-          <w:bCs/>
-        </w:rPr>
-      </w:pPr>
-    </w:p>
-    <w:p>
-      <w:pPr>
-        <w:rPr>
-          <w:b/>
-          <w:bCs/>
-        </w:rPr>
-      </w:pPr>
-      <w:r>
-        <w:rPr>
-          <w:b/>
-          <w:bCs/>
-        </w:rPr>
+    <w:p/>
+    <w:p>
+      <w:r>
+        <w:t>[LOG_UPDATE]</w:t>
+      </w:r>
+    </w:p>
+    <w:p>
+      <w:r>
+        <w:t>date: 2025-08-30</w:t>
+      </w:r>
+    </w:p>
+    <w:p>
+      <w:r>
+        <w:t>by: GPT-5 Thinking</w:t>
+      </w:r>
+    </w:p>
+    <w:p>
+      <w:r>
+        <w:t>area: Admin Clients (Profile 2.0 alignment) + Modal stability</w:t>
+      </w:r>
+    </w:p>
+    <w:p>
+      <w:proofErr w:type="spellStart"/>
+      <w:r>
+        <w:t>change_summary</w:t>
+      </w:r>
+      <w:proofErr w:type="spellEnd"/>
+      <w:r>
+        <w:t>:</w:t>
+      </w:r>
+    </w:p>
+    <w:p>
+      <w:r>
+        <w:lastRenderedPageBreak/>
+        <w:t xml:space="preserve">- Updated Admin Create/Edit Client to support Client Profile 2.0: kept required {name, email, phone, </w:t>
+      </w:r>
+      <w:proofErr w:type="gramStart"/>
+      <w:r>
+        <w:t>location};</w:t>
+      </w:r>
+      <w:proofErr w:type="gramEnd"/>
+      <w:r>
+        <w:t xml:space="preserve"> wired optional fields (</w:t>
+      </w:r>
+      <w:proofErr w:type="spellStart"/>
+      <w:r>
+        <w:t>is_whatsapp</w:t>
+      </w:r>
+      <w:proofErr w:type="spellEnd"/>
+      <w:r>
+        <w:t xml:space="preserve">, </w:t>
+      </w:r>
+      <w:proofErr w:type="spellStart"/>
+      <w:r>
+        <w:t>preferred_channel</w:t>
+      </w:r>
+      <w:proofErr w:type="spellEnd"/>
+      <w:r>
+        <w:t xml:space="preserve">, emergency contacts, </w:t>
+      </w:r>
+      <w:proofErr w:type="spellStart"/>
+      <w:r>
+        <w:t>preferred_staff_profile_id</w:t>
+      </w:r>
+      <w:proofErr w:type="spellEnd"/>
+      <w:r>
+        <w:t xml:space="preserve">, notes, marketing, </w:t>
+      </w:r>
+      <w:proofErr w:type="spellStart"/>
+      <w:r>
+        <w:t>birth_date</w:t>
+      </w:r>
+      <w:proofErr w:type="spellEnd"/>
+      <w:r>
+        <w:t>, address).</w:t>
+      </w:r>
+    </w:p>
+    <w:p>
+      <w:r>
+        <w:t>- Fixed staff lookup: removed non-existent columns (</w:t>
+      </w:r>
+      <w:proofErr w:type="spellStart"/>
+      <w:r>
+        <w:t>full_name</w:t>
+      </w:r>
+      <w:proofErr w:type="spellEnd"/>
+      <w:r>
+        <w:t xml:space="preserve">/role), now select {id, name, email, phone, </w:t>
+      </w:r>
+      <w:proofErr w:type="spellStart"/>
+      <w:r>
+        <w:t>location_</w:t>
+      </w:r>
+      <w:proofErr w:type="gramStart"/>
+      <w:r>
+        <w:t>id</w:t>
+      </w:r>
+      <w:proofErr w:type="spellEnd"/>
+      <w:r>
+        <w:t>};</w:t>
+      </w:r>
+      <w:proofErr w:type="gramEnd"/>
+      <w:r>
+        <w:t xml:space="preserve"> load when modal opens and filter by location; added safe label + empty states.</w:t>
+      </w:r>
+    </w:p>
+    <w:p>
+      <w:r>
+        <w:t>- Resolved Radix Select crash: replaced `</w:t>
+      </w:r>
+      <w:proofErr w:type="spellStart"/>
+      <w:r>
+        <w:t>SelectItem</w:t>
+      </w:r>
+      <w:proofErr w:type="spellEnd"/>
+      <w:r>
+        <w:t xml:space="preserve"> value=""` placeholders with non-empty sentinels and DB null-mapping.</w:t>
+      </w:r>
+    </w:p>
+    <w:p>
+      <w:r>
+        <w:t>- Restored create flow: admin markers set on insert {</w:t>
+      </w:r>
+      <w:proofErr w:type="spellStart"/>
+      <w:r>
+        <w:t>admin_created</w:t>
+      </w:r>
+      <w:proofErr w:type="spellEnd"/>
+      <w:r>
+        <w:t xml:space="preserve">=true, </w:t>
+      </w:r>
+      <w:proofErr w:type="spellStart"/>
+      <w:r>
+        <w:t>created_by</w:t>
+      </w:r>
+      <w:proofErr w:type="spellEnd"/>
+      <w:r>
+        <w:t xml:space="preserve">, </w:t>
+      </w:r>
+      <w:proofErr w:type="spellStart"/>
+      <w:r>
+        <w:t>needs_registration</w:t>
+      </w:r>
+      <w:proofErr w:type="spellEnd"/>
+      <w:r>
+        <w:t xml:space="preserve">=true, </w:t>
+      </w:r>
+      <w:proofErr w:type="spellStart"/>
+      <w:r>
+        <w:t>user_id</w:t>
+      </w:r>
+      <w:proofErr w:type="spellEnd"/>
+      <w:r>
+        <w:t>=</w:t>
+      </w:r>
+      <w:proofErr w:type="gramStart"/>
+      <w:r>
+        <w:t>NULL};</w:t>
+      </w:r>
+      <w:proofErr w:type="gramEnd"/>
+      <w:r>
+        <w:t xml:space="preserve"> create/edit now persists all fields.</w:t>
+      </w:r>
+    </w:p>
+    <w:p>
+      <w:r>
+        <w:t xml:space="preserve">- Corrected delete regression: removed </w:t>
+      </w:r>
+      <w:proofErr w:type="spellStart"/>
+      <w:r>
+        <w:t>boolean</w:t>
+      </w:r>
+      <w:proofErr w:type="spellEnd"/>
+      <w:r>
+        <w:t>-vs-integer comparisons in admin delete path.</w:t>
+      </w:r>
+    </w:p>
+    <w:p>
+      <w:r>
+        <w:t>- Minor UX: WhatsApp toggle placed under phone; non-blocking toasts + minimal debug logging.</w:t>
+      </w:r>
+    </w:p>
+    <w:p/>
+    <w:p>
+      <w:r>
+        <w:t>rationale:</w:t>
+      </w:r>
+    </w:p>
+    <w:p>
+      <w:r>
+        <w:t xml:space="preserve">- Admin client creation broke after Profile 2.0 schema changes; bring admin up to parity without breaking invite/claim and </w:t>
+      </w:r>
+      <w:proofErr w:type="gramStart"/>
+      <w:r>
+        <w:t>prevent UI</w:t>
+      </w:r>
+      <w:proofErr w:type="gramEnd"/>
+      <w:r>
+        <w:t xml:space="preserve"> hard crashes on older clinic machines.</w:t>
+      </w:r>
+    </w:p>
+    <w:p/>
+    <w:p>
+      <w:proofErr w:type="spellStart"/>
+      <w:r>
+        <w:t>touch_points</w:t>
+      </w:r>
+      <w:proofErr w:type="spellEnd"/>
+      <w:r>
+        <w:t>:</w:t>
+      </w:r>
+    </w:p>
+    <w:p>
+      <w:r>
+        <w:t>- code: `</w:t>
+      </w:r>
+      <w:proofErr w:type="spellStart"/>
+      <w:r>
+        <w:t>AdminClients.tsx</w:t>
+      </w:r>
+      <w:proofErr w:type="spellEnd"/>
+      <w:r>
+        <w:t xml:space="preserve">` (form, modal, staff fetch, selects, null-mapping, error handling), staff management page (added </w:t>
+      </w:r>
+      <w:proofErr w:type="spellStart"/>
+      <w:r>
+        <w:t>location_id</w:t>
+      </w:r>
+      <w:proofErr w:type="spellEnd"/>
+      <w:r>
+        <w:t xml:space="preserve"> support to create/edit/list to enable preferred staff), small fixes in delete helper/SQL, constants for select sentinels.</w:t>
+      </w:r>
+    </w:p>
+    <w:p>
+      <w:r>
+        <w:t xml:space="preserve">- </w:t>
+      </w:r>
+      <w:proofErr w:type="spellStart"/>
+      <w:r>
+        <w:t>db</w:t>
+      </w:r>
+      <w:proofErr w:type="spellEnd"/>
+      <w:r>
+        <w:t>: no schema changes; validated columns in `</w:t>
+      </w:r>
+      <w:proofErr w:type="spellStart"/>
+      <w:proofErr w:type="gramStart"/>
+      <w:r>
+        <w:t>public.clients</w:t>
+      </w:r>
+      <w:proofErr w:type="spellEnd"/>
+      <w:proofErr w:type="gramEnd"/>
+      <w:r>
+        <w:t>`; ensured queries only target existing columns; cleaned delete logic.</w:t>
+      </w:r>
+    </w:p>
+    <w:p/>
+    <w:p>
+      <w:r>
+        <w:t>tests:</w:t>
+      </w:r>
+    </w:p>
+    <w:p>
+      <w:r>
+        <w:t xml:space="preserve">- Local/Staging manual: </w:t>
+      </w:r>
+    </w:p>
+    <w:p>
+      <w:r>
+        <w:t xml:space="preserve">  - Open “+ Novo </w:t>
+      </w:r>
+      <w:proofErr w:type="spellStart"/>
+      <w:r>
+        <w:t>Cliente</w:t>
+      </w:r>
+      <w:proofErr w:type="spellEnd"/>
+      <w:r>
+        <w:t>” → modal stable (no gray screen/chunk error).</w:t>
+      </w:r>
+    </w:p>
+    <w:p>
+      <w:r>
+        <w:t xml:space="preserve">  - Staff dropdown loads; filters by location; shows fallback text when empty.</w:t>
+      </w:r>
+    </w:p>
+    <w:p>
+      <w:r>
+        <w:lastRenderedPageBreak/>
+        <w:t xml:space="preserve">  - Create client with new email → row created with admin markers; fields persist.</w:t>
+      </w:r>
+    </w:p>
+    <w:p>
+      <w:r>
+        <w:t xml:space="preserve">  - Edit client → changes persist.</w:t>
+      </w:r>
+    </w:p>
+    <w:p>
+      <w:r>
+        <w:t xml:space="preserve">  - Delete test client → succeeds; no “</w:t>
+      </w:r>
+      <w:proofErr w:type="spellStart"/>
+      <w:r>
+        <w:t>boolean</w:t>
+      </w:r>
+      <w:proofErr w:type="spellEnd"/>
+      <w:r>
+        <w:t xml:space="preserve"> &gt; integer” error.</w:t>
+      </w:r>
+    </w:p>
+    <w:p>
+      <w:r>
+        <w:t xml:space="preserve">status: </w:t>
+      </w:r>
+      <w:proofErr w:type="gramStart"/>
+      <w:r>
+        <w:t>staging  outcome</w:t>
+      </w:r>
+      <w:proofErr w:type="gramEnd"/>
+      <w:r>
+        <w:t>: pass</w:t>
+      </w:r>
+    </w:p>
+    <w:p>
+      <w:proofErr w:type="spellStart"/>
+      <w:r>
+        <w:t>follow_ups</w:t>
+      </w:r>
+      <w:proofErr w:type="spellEnd"/>
+      <w:r>
+        <w:t>:</w:t>
+      </w:r>
+    </w:p>
+    <w:p>
+      <w:r>
+        <w:t>- Cosmetics pass later (labels, spacing, helper copy).</w:t>
+      </w:r>
+    </w:p>
+    <w:p>
+      <w:r>
+        <w:t>- Decide final required vs optional field set for admin create.</w:t>
+      </w:r>
+    </w:p>
+    <w:p>
+      <w:r>
+        <w:t>- Add lightweight e2e smoke for modal open, create, edit, delete.</w:t>
+      </w:r>
+    </w:p>
+    <w:p>
+      <w:r>
+        <w:t>[/LOG_UPDATE]</w:t>
+      </w:r>
+    </w:p>
+    <w:p>
+      <w:r>
+        <w:t>[LOG_UPDATE]</w:t>
+      </w:r>
+    </w:p>
+    <w:p>
+      <w:r>
+        <w:t>date: 2025-08-30</w:t>
+      </w:r>
+    </w:p>
+    <w:p>
+      <w:r>
+        <w:t>by: GPT-5 Thinking</w:t>
+      </w:r>
+    </w:p>
+    <w:p>
+      <w:r>
+        <w:t>area: Admin routing hardening + Availability UI + Pet form validation</w:t>
+      </w:r>
+    </w:p>
+    <w:p>
+      <w:proofErr w:type="spellStart"/>
+      <w:r>
+        <w:t>change_summary</w:t>
+      </w:r>
+      <w:proofErr w:type="spellEnd"/>
+      <w:r>
+        <w:t>:</w:t>
+      </w:r>
+    </w:p>
+    <w:p>
+      <w:r>
+        <w:t>- Audited all Admin links; fixed broken targets and ensured every nav item resolves (no 404s). Added a generic `</w:t>
+      </w:r>
+      <w:proofErr w:type="spellStart"/>
+      <w:r>
+        <w:t>AdminComingSoon</w:t>
+      </w:r>
+      <w:proofErr w:type="spellEnd"/>
+      <w:r>
+        <w:t>` fallback page.</w:t>
+      </w:r>
+    </w:p>
+    <w:p>
+      <w:r>
+        <w:t>- Replaced `/admin/staff-availability` page with a clean “Em Breve” component that preserves `</w:t>
+      </w:r>
+      <w:proofErr w:type="spellStart"/>
+      <w:r>
+        <w:t>AdminLayout</w:t>
+      </w:r>
+      <w:proofErr w:type="spellEnd"/>
+      <w:r>
+        <w:t>` so the left menu never disappears.</w:t>
+      </w:r>
+    </w:p>
+    <w:p>
+      <w:r>
+        <w:t>- Fixed Radix Select crash by removing `</w:t>
+      </w:r>
+      <w:proofErr w:type="spellStart"/>
+      <w:r>
+        <w:t>SelectItem</w:t>
+      </w:r>
+      <w:proofErr w:type="spellEnd"/>
+      <w:r>
+        <w:t xml:space="preserve"> value=""` placeholders; replaced with non-empty sentinels and mapped to `null` on save.</w:t>
+      </w:r>
+    </w:p>
+    <w:p>
+      <w:r>
+        <w:t>- Corrected `</w:t>
+      </w:r>
+      <w:proofErr w:type="spellStart"/>
+      <w:r>
+        <w:t>staff_profiles</w:t>
+      </w:r>
+      <w:proofErr w:type="spellEnd"/>
+      <w:r>
+        <w:t>` fetch: removed non-existent columns (`</w:t>
+      </w:r>
+      <w:proofErr w:type="spellStart"/>
+      <w:r>
+        <w:t>full_name</w:t>
+      </w:r>
+      <w:proofErr w:type="spellEnd"/>
+      <w:r>
+        <w:t xml:space="preserve">`, `role`), aligned to {id, name, email, phone, </w:t>
+      </w:r>
+      <w:proofErr w:type="spellStart"/>
+      <w:r>
+        <w:t>location_</w:t>
+      </w:r>
+      <w:proofErr w:type="gramStart"/>
+      <w:r>
+        <w:t>id</w:t>
+      </w:r>
+      <w:proofErr w:type="spellEnd"/>
+      <w:r>
+        <w:t>};</w:t>
+      </w:r>
+      <w:proofErr w:type="gramEnd"/>
+      <w:r>
+        <w:t xml:space="preserve"> added guarded fetch &amp; empty states.</w:t>
+      </w:r>
+    </w:p>
+    <w:p>
+      <w:r>
+        <w:t>- Fixed JSX structure error in `</w:t>
+      </w:r>
+      <w:proofErr w:type="spellStart"/>
+      <w:r>
+        <w:t>AdminAvailabilityManager</w:t>
+      </w:r>
+      <w:proofErr w:type="spellEnd"/>
+      <w:r>
+        <w:t>` so `</w:t>
+      </w:r>
+      <w:proofErr w:type="spellStart"/>
+      <w:r>
+        <w:t>AdminLayout</w:t>
+      </w:r>
+      <w:proofErr w:type="spellEnd"/>
+      <w:r>
+        <w:t>` wraps content and page renders reliably.</w:t>
+      </w:r>
+    </w:p>
+    <w:p>
+      <w:r>
+        <w:t>- Made pet `</w:t>
+      </w:r>
+      <w:proofErr w:type="spellStart"/>
+      <w:r>
+        <w:t>birth_date</w:t>
+      </w:r>
+      <w:proofErr w:type="spellEnd"/>
+      <w:r>
+        <w:t>` **required** in create/edit flows; added validation + asterisk on labels.</w:t>
+      </w:r>
+    </w:p>
+    <w:p>
+      <w:r>
+        <w:t>rationale:</w:t>
+      </w:r>
+    </w:p>
+    <w:p>
+      <w:r>
+        <w:lastRenderedPageBreak/>
+        <w:t>- Stabilize admin navigation and forms before deeper booking work; eliminate crashes from invalid Select values and schema drift.</w:t>
+      </w:r>
+    </w:p>
+    <w:p>
+      <w:proofErr w:type="spellStart"/>
+      <w:r>
+        <w:t>touch_points</w:t>
+      </w:r>
+      <w:proofErr w:type="spellEnd"/>
+      <w:r>
+        <w:t>:</w:t>
+      </w:r>
+    </w:p>
+    <w:p>
+      <w:r>
+        <w:t>- code: `</w:t>
+      </w:r>
+      <w:proofErr w:type="spellStart"/>
+      <w:r>
+        <w:t>AdminLayout.tsx</w:t>
+      </w:r>
+      <w:proofErr w:type="spellEnd"/>
+      <w:r>
+        <w:t>`, `</w:t>
+      </w:r>
+      <w:proofErr w:type="spellStart"/>
+      <w:r>
+        <w:t>App.tsx</w:t>
+      </w:r>
+      <w:proofErr w:type="spellEnd"/>
+      <w:r>
+        <w:t>`, `</w:t>
+      </w:r>
+      <w:proofErr w:type="spellStart"/>
+      <w:r>
+        <w:t>AdminComingSoon.tsx</w:t>
+      </w:r>
+      <w:proofErr w:type="spellEnd"/>
+      <w:r>
+        <w:t>` (new), `</w:t>
+      </w:r>
+      <w:proofErr w:type="spellStart"/>
+      <w:r>
+        <w:t>AdminStaffAvailability.tsx</w:t>
+      </w:r>
+      <w:proofErr w:type="spellEnd"/>
+      <w:r>
+        <w:t>` (replaced with Coming Soon), `</w:t>
+      </w:r>
+      <w:proofErr w:type="spellStart"/>
+      <w:r>
+        <w:t>AdminAvailabilityManager.tsx</w:t>
+      </w:r>
+      <w:proofErr w:type="spellEnd"/>
+      <w:r>
+        <w:t>` (JSX fix), `</w:t>
+      </w:r>
+      <w:proofErr w:type="spellStart"/>
+      <w:r>
+        <w:t>AdminPets.tsx</w:t>
+      </w:r>
+      <w:proofErr w:type="spellEnd"/>
+      <w:r>
+        <w:t>` (DOB required), any Select components using placeholder items, staff fetch helper in admin screens.</w:t>
+      </w:r>
+    </w:p>
+    <w:p>
+      <w:r>
+        <w:t xml:space="preserve">- </w:t>
+      </w:r>
+      <w:proofErr w:type="spellStart"/>
+      <w:r>
+        <w:t>db</w:t>
+      </w:r>
+      <w:proofErr w:type="spellEnd"/>
+      <w:r>
+        <w:t>: none (query column selection corrected to existing columns).</w:t>
+      </w:r>
+    </w:p>
+    <w:p>
+      <w:r>
+        <w:t>tests:</w:t>
+      </w:r>
+    </w:p>
+    <w:p>
+      <w:r>
+        <w:t>- Manual: All admin nav items open without 404; Staff Availability shows Coming Soon and keeps menu; creating/editing pets enforces DOB; no Select crash; console clean for staff fetch.</w:t>
+      </w:r>
+    </w:p>
+    <w:p>
+      <w:r>
+        <w:t xml:space="preserve">status: </w:t>
+      </w:r>
+      <w:proofErr w:type="gramStart"/>
+      <w:r>
+        <w:t>staging  outcome</w:t>
+      </w:r>
+      <w:proofErr w:type="gramEnd"/>
+      <w:r>
+        <w:t>: pass</w:t>
+      </w:r>
+    </w:p>
+    <w:p>
+      <w:proofErr w:type="spellStart"/>
+      <w:r>
+        <w:t>follow_ups</w:t>
+      </w:r>
+      <w:proofErr w:type="spellEnd"/>
+      <w:r>
+        <w:t>:</w:t>
+      </w:r>
+    </w:p>
+    <w:p>
+      <w:r>
+        <w:t>- Cosmetic pass later (copy/spacing).</w:t>
+      </w:r>
+    </w:p>
+    <w:p>
+      <w:pPr>
+        <w:rPr>
+          <w:b/>
+          <w:bCs/>
+        </w:rPr>
+      </w:pPr>
+      <w:r>
+        <w:t>- Keep `</w:t>
+      </w:r>
+      <w:proofErr w:type="spellStart"/>
+      <w:r>
+        <w:t>AdminComingSoon</w:t>
+      </w:r>
+      <w:proofErr w:type="spellEnd"/>
+      <w:r>
+        <w:t>` as the default fallback for any future, not-yet-implemented admin routes</w:t>
+      </w:r>
+      <w:r>
+        <w:rPr>
+          <w:b/>
+          <w:bCs/>
+        </w:rPr>
+        <w:t>.</w:t>
+      </w:r>
+    </w:p>
+    <w:p>
+      <w:r>
+        <w:t>[/LOG_UPDATE]</w:t>
+      </w:r>
+    </w:p>
+    <w:p>
+      <w:r>
+        <w:t>[LOG_UPDATE]</w:t>
+      </w:r>
+    </w:p>
+    <w:p>
+      <w:r>
+        <w:t>date: 2025-08-31</w:t>
+      </w:r>
+    </w:p>
+    <w:p>
+      <w:r>
+        <w:t>by: GPT-5 Thinking</w:t>
+      </w:r>
+    </w:p>
+    <w:p>
+      <w:r>
+        <w:t>area: Admin Booking (Dual-Service sequencing, Availability, Calendar &amp; Summary)</w:t>
+      </w:r>
+    </w:p>
+    <w:p/>
+    <w:p>
+      <w:proofErr w:type="spellStart"/>
+      <w:r>
+        <w:t>change_summary</w:t>
+      </w:r>
+      <w:proofErr w:type="spellEnd"/>
+      <w:r>
+        <w:t>:</w:t>
+      </w:r>
+    </w:p>
+    <w:p/>
+    <w:p>
+      <w:r>
+        <w:t xml:space="preserve">Locked booking architecture to order-based mapping: </w:t>
+      </w:r>
+      <w:proofErr w:type="spellStart"/>
+      <w:r>
+        <w:t>service_order</w:t>
+      </w:r>
+      <w:proofErr w:type="spellEnd"/>
+      <w:r>
+        <w:t xml:space="preserve">=1 → primary, </w:t>
+      </w:r>
+      <w:proofErr w:type="spellStart"/>
+      <w:r>
+        <w:t>service_order</w:t>
+      </w:r>
+      <w:proofErr w:type="spellEnd"/>
+      <w:r>
+        <w:t xml:space="preserve">=2 → secondary across </w:t>
+      </w:r>
+      <w:proofErr w:type="spellStart"/>
+      <w:r>
+        <w:t>appointment_services</w:t>
+      </w:r>
+      <w:proofErr w:type="spellEnd"/>
+      <w:r>
+        <w:t xml:space="preserve"> and </w:t>
+      </w:r>
+      <w:proofErr w:type="spellStart"/>
+      <w:r>
+        <w:t>appointment_staff</w:t>
+      </w:r>
+      <w:proofErr w:type="spellEnd"/>
+      <w:r>
+        <w:t>.</w:t>
+      </w:r>
+    </w:p>
+    <w:p/>
+    <w:p>
+      <w:r>
+        <w:lastRenderedPageBreak/>
+        <w:t xml:space="preserve">RPC now derives authoritative durations from </w:t>
+      </w:r>
+      <w:proofErr w:type="spellStart"/>
+      <w:r>
+        <w:t>services.default_duration</w:t>
+      </w:r>
+      <w:proofErr w:type="spellEnd"/>
+      <w:r>
+        <w:t xml:space="preserve"> and applies sequential availability (primary from t, secondary from t + </w:t>
+      </w:r>
+      <w:proofErr w:type="gramStart"/>
+      <w:r>
+        <w:t>dur</w:t>
+      </w:r>
+      <w:proofErr w:type="gramEnd"/>
+      <w:r>
+        <w:t xml:space="preserve">(primary)) on </w:t>
+      </w:r>
+      <w:proofErr w:type="spellStart"/>
+      <w:r>
+        <w:t>staff_availability</w:t>
+      </w:r>
+      <w:proofErr w:type="spellEnd"/>
+      <w:r>
+        <w:t xml:space="preserve"> 10-min grid with set-based updates and row-count checks.</w:t>
+      </w:r>
+    </w:p>
+    <w:p/>
+    <w:p>
+      <w:r>
+        <w:t xml:space="preserve">Implemented slot search RPC for Step 3 (sequential membership): returns only valid start times for the selected primary/secondary </w:t>
+      </w:r>
+      <w:proofErr w:type="spellStart"/>
+      <w:r>
+        <w:t>staff+services</w:t>
+      </w:r>
+      <w:proofErr w:type="spellEnd"/>
+      <w:r>
+        <w:t>; optional validator RPC for override reasoning.</w:t>
+      </w:r>
+    </w:p>
+    <w:p/>
+    <w:p>
+      <w:r>
+        <w:t xml:space="preserve">Unified UI state to explicit keys: </w:t>
+      </w:r>
+      <w:proofErr w:type="spellStart"/>
+      <w:r>
+        <w:t>primaryServiceId</w:t>
+      </w:r>
+      <w:proofErr w:type="spellEnd"/>
+      <w:r>
+        <w:t xml:space="preserve">, </w:t>
+      </w:r>
+      <w:proofErr w:type="spellStart"/>
+      <w:r>
+        <w:t>secondaryServiceId|null</w:t>
+      </w:r>
+      <w:proofErr w:type="spellEnd"/>
+      <w:r>
+        <w:t xml:space="preserve">, </w:t>
+      </w:r>
+      <w:proofErr w:type="spellStart"/>
+      <w:r>
+        <w:t>primaryStaffId</w:t>
+      </w:r>
+      <w:proofErr w:type="spellEnd"/>
+      <w:r>
+        <w:t xml:space="preserve">, </w:t>
+      </w:r>
+      <w:proofErr w:type="spellStart"/>
+      <w:r>
+        <w:t>secondaryStaffId|null</w:t>
+      </w:r>
+      <w:proofErr w:type="spellEnd"/>
+      <w:r>
+        <w:t xml:space="preserve">, </w:t>
+      </w:r>
+      <w:proofErr w:type="spellStart"/>
+      <w:r>
+        <w:t>selectedDateISO</w:t>
+      </w:r>
+      <w:proofErr w:type="spellEnd"/>
+      <w:r>
+        <w:t xml:space="preserve"> (YYYY-MM-DD), </w:t>
+      </w:r>
+      <w:proofErr w:type="spellStart"/>
+      <w:r>
+        <w:t>selectedTimeHHMM</w:t>
+      </w:r>
+      <w:proofErr w:type="spellEnd"/>
+      <w:r>
+        <w:t>.</w:t>
+      </w:r>
+    </w:p>
+    <w:p/>
+    <w:p>
+      <w:r>
+        <w:t>Fixed PGRST202 by consolidating a single payload builder; RPC always called with a complete payload.</w:t>
+      </w:r>
+    </w:p>
+    <w:p/>
+    <w:p>
+      <w:r>
+        <w:t>Fixed calendar off-by-one: removed UTC conversions; all dates stored/sent in local America/</w:t>
+      </w:r>
+      <w:proofErr w:type="spellStart"/>
+      <w:r>
+        <w:t>Sao_Paulo</w:t>
+      </w:r>
+      <w:proofErr w:type="spellEnd"/>
+      <w:r>
+        <w:t xml:space="preserve"> (YYYY-MM-DD). Added 2-column Step-3 layout (calendar left, slots right).</w:t>
+      </w:r>
+    </w:p>
+    <w:p/>
+    <w:p>
+      <w:r>
+        <w:t>Summary (“</w:t>
+      </w:r>
+      <w:proofErr w:type="spellStart"/>
+      <w:r>
+        <w:t>Resumo</w:t>
+      </w:r>
+      <w:proofErr w:type="spellEnd"/>
+      <w:r>
+        <w:t xml:space="preserve">”/success) shows staff per service by order (pre-submit from UI state; post-submit via join by </w:t>
+      </w:r>
+      <w:proofErr w:type="spellStart"/>
+      <w:r>
+        <w:t>service_order</w:t>
+      </w:r>
+      <w:proofErr w:type="spellEnd"/>
+      <w:r>
+        <w:t>).</w:t>
+      </w:r>
+    </w:p>
+    <w:p/>
+    <w:p>
+      <w:r>
+        <w:t>rationale:</w:t>
+      </w:r>
+    </w:p>
+    <w:p/>
+    <w:p>
+      <w:r>
+        <w:t>Aligns with LOG non-negotiables: availability is atomic &amp; per staff; updates occur over the generated minute range and are verified. Mapping by order removes ambiguity and avoids role/provider naming drift. Durations/pricing are DB-sourced, not UI-computed, preserving integrity.</w:t>
+      </w:r>
+    </w:p>
+    <w:p/>
+    <w:p>
+      <w:proofErr w:type="spellStart"/>
+      <w:r>
+        <w:t>touch_points</w:t>
+      </w:r>
+      <w:proofErr w:type="spellEnd"/>
+      <w:r>
+        <w:t>:</w:t>
+      </w:r>
+    </w:p>
+    <w:p/>
+    <w:p>
+      <w:r>
+        <w:lastRenderedPageBreak/>
+        <w:t>code:</w:t>
+      </w:r>
+    </w:p>
+    <w:p/>
+    <w:p>
+      <w:proofErr w:type="spellStart"/>
+      <w:r>
+        <w:t>src</w:t>
+      </w:r>
+      <w:proofErr w:type="spellEnd"/>
+      <w:r>
+        <w:t>/pages/</w:t>
+      </w:r>
+      <w:proofErr w:type="spellStart"/>
+      <w:r>
+        <w:t>AdminManualBooking.tsx</w:t>
+      </w:r>
+      <w:proofErr w:type="spellEnd"/>
+      <w:r>
+        <w:t xml:space="preserve"> (state model, validation, payload builder, Step-3 layout &amp; calendar handling, summary mapping)</w:t>
+      </w:r>
+    </w:p>
+    <w:p/>
+    <w:p>
+      <w:proofErr w:type="spellStart"/>
+      <w:r>
+        <w:t>src</w:t>
+      </w:r>
+      <w:proofErr w:type="spellEnd"/>
+      <w:r>
+        <w:t>/components/</w:t>
+      </w:r>
+      <w:proofErr w:type="spellStart"/>
+      <w:r>
+        <w:t>BookingSuccess.tsx</w:t>
+      </w:r>
+      <w:proofErr w:type="spellEnd"/>
+      <w:r>
+        <w:t xml:space="preserve"> (post-submit mapping by </w:t>
+      </w:r>
+      <w:proofErr w:type="spellStart"/>
+      <w:r>
+        <w:t>service_order</w:t>
+      </w:r>
+      <w:proofErr w:type="spellEnd"/>
+      <w:r>
+        <w:t>)</w:t>
+      </w:r>
+    </w:p>
+    <w:p/>
+    <w:p>
+      <w:proofErr w:type="spellStart"/>
+      <w:r>
+        <w:t>src</w:t>
+      </w:r>
+      <w:proofErr w:type="spellEnd"/>
+      <w:r>
+        <w:t>/hooks/</w:t>
+      </w:r>
+      <w:proofErr w:type="spellStart"/>
+      <w:r>
+        <w:t>useAdminAvailability.ts</w:t>
+      </w:r>
+      <w:proofErr w:type="spellEnd"/>
+      <w:r>
+        <w:t xml:space="preserve"> (calls slot RPC; transforms chips)</w:t>
+      </w:r>
+    </w:p>
+    <w:p/>
+    <w:p>
+      <w:proofErr w:type="spellStart"/>
+      <w:r>
+        <w:t>src</w:t>
+      </w:r>
+      <w:proofErr w:type="spellEnd"/>
+      <w:r>
+        <w:t>/utils/</w:t>
+      </w:r>
+      <w:proofErr w:type="spellStart"/>
+      <w:r>
+        <w:t>time.ts</w:t>
+      </w:r>
+      <w:proofErr w:type="spellEnd"/>
+      <w:r>
+        <w:t xml:space="preserve"> (</w:t>
+      </w:r>
+      <w:proofErr w:type="spellStart"/>
+      <w:r>
+        <w:t>toHHMMSS</w:t>
+      </w:r>
+      <w:proofErr w:type="spellEnd"/>
+      <w:r>
+        <w:t>, local ISO helpers)</w:t>
+      </w:r>
+    </w:p>
+    <w:p/>
+    <w:p>
+      <w:proofErr w:type="spellStart"/>
+      <w:r>
+        <w:t>db</w:t>
+      </w:r>
+      <w:proofErr w:type="spellEnd"/>
+      <w:r>
+        <w:t>:</w:t>
+      </w:r>
+    </w:p>
+    <w:p/>
+    <w:p>
+      <w:r>
+        <w:t xml:space="preserve">RPC (updated): </w:t>
+      </w:r>
+      <w:proofErr w:type="spellStart"/>
+      <w:r>
+        <w:t>create_admin_booking_with_dual_services</w:t>
+      </w:r>
+      <w:proofErr w:type="spellEnd"/>
+      <w:r>
+        <w:t>(</w:t>
+      </w:r>
+      <w:proofErr w:type="gramStart"/>
+      <w:r>
+        <w:t>...) —</w:t>
+      </w:r>
+      <w:proofErr w:type="gramEnd"/>
+      <w:r>
+        <w:t xml:space="preserve"> sequential availability updates; row-count validation.</w:t>
+      </w:r>
+    </w:p>
+    <w:p/>
+    <w:p>
+      <w:r>
+        <w:t xml:space="preserve">RPC (new): </w:t>
+      </w:r>
+      <w:proofErr w:type="spellStart"/>
+      <w:r>
+        <w:t>find_dual_service_</w:t>
+      </w:r>
+      <w:proofErr w:type="gramStart"/>
+      <w:r>
+        <w:t>slots</w:t>
+      </w:r>
+      <w:proofErr w:type="spellEnd"/>
+      <w:r>
+        <w:t>(</w:t>
+      </w:r>
+      <w:proofErr w:type="gramEnd"/>
+      <w:r>
+        <w:t>_date, _</w:t>
+      </w:r>
+      <w:proofErr w:type="spellStart"/>
+      <w:r>
+        <w:t>primary_staff_id</w:t>
+      </w:r>
+      <w:proofErr w:type="spellEnd"/>
+      <w:r>
+        <w:t>, _</w:t>
+      </w:r>
+      <w:proofErr w:type="spellStart"/>
+      <w:r>
+        <w:t>primary_service_id</w:t>
+      </w:r>
+      <w:proofErr w:type="spellEnd"/>
+      <w:r>
+        <w:t>, _</w:t>
+      </w:r>
+      <w:proofErr w:type="spellStart"/>
+      <w:r>
+        <w:t>secondary_staff_id</w:t>
+      </w:r>
+      <w:proofErr w:type="spellEnd"/>
+      <w:r>
+        <w:t>, _</w:t>
+      </w:r>
+      <w:proofErr w:type="spellStart"/>
+      <w:r>
+        <w:t>secondary_service_</w:t>
+      </w:r>
+      <w:proofErr w:type="gramStart"/>
+      <w:r>
+        <w:t>id</w:t>
+      </w:r>
+      <w:proofErr w:type="spellEnd"/>
+      <w:r>
+        <w:t>) —</w:t>
+      </w:r>
+      <w:proofErr w:type="gramEnd"/>
+      <w:r>
+        <w:t xml:space="preserve"> sequential slot finder.</w:t>
+      </w:r>
+    </w:p>
+    <w:p/>
+    <w:p>
+      <w:r>
+        <w:t xml:space="preserve">RPC (new, optional): </w:t>
+      </w:r>
+      <w:proofErr w:type="spellStart"/>
+      <w:r>
+        <w:t>validate_dual_service_slot</w:t>
+      </w:r>
+      <w:proofErr w:type="spellEnd"/>
+      <w:r>
+        <w:t>(</w:t>
+      </w:r>
+      <w:proofErr w:type="gramStart"/>
+      <w:r>
+        <w:t>...) —</w:t>
+      </w:r>
+      <w:proofErr w:type="gramEnd"/>
+      <w:r>
+        <w:t xml:space="preserve"> conflict reason on grey/red selections.</w:t>
+      </w:r>
+    </w:p>
+    <w:p/>
+    <w:p>
+      <w:r>
+        <w:t xml:space="preserve">tables used unchanged: appointments, </w:t>
+      </w:r>
+      <w:proofErr w:type="spellStart"/>
+      <w:r>
+        <w:t>appointment_services</w:t>
+      </w:r>
+      <w:proofErr w:type="spellEnd"/>
+      <w:r>
+        <w:t>(</w:t>
+      </w:r>
+      <w:proofErr w:type="spellStart"/>
+      <w:r>
+        <w:t>service_order</w:t>
+      </w:r>
+      <w:proofErr w:type="spellEnd"/>
+      <w:r>
+        <w:t xml:space="preserve">), </w:t>
+      </w:r>
+      <w:proofErr w:type="spellStart"/>
+      <w:r>
+        <w:t>appointment_</w:t>
+      </w:r>
+      <w:proofErr w:type="gramStart"/>
+      <w:r>
+        <w:t>staff</w:t>
+      </w:r>
+      <w:proofErr w:type="spellEnd"/>
+      <w:r>
+        <w:t>(</w:t>
+      </w:r>
+      <w:proofErr w:type="spellStart"/>
+      <w:proofErr w:type="gramEnd"/>
+      <w:r>
+        <w:t>service_order</w:t>
+      </w:r>
+      <w:proofErr w:type="spellEnd"/>
+      <w:r>
+        <w:t xml:space="preserve">, </w:t>
+      </w:r>
+      <w:proofErr w:type="spellStart"/>
+      <w:r>
+        <w:t>staff_profile_id</w:t>
+      </w:r>
+      <w:proofErr w:type="spellEnd"/>
+      <w:r>
+        <w:t xml:space="preserve">), </w:t>
+      </w:r>
+      <w:proofErr w:type="spellStart"/>
+      <w:r>
+        <w:t>staff_availability</w:t>
+      </w:r>
+      <w:proofErr w:type="spellEnd"/>
+      <w:r>
+        <w:t>, services.</w:t>
+      </w:r>
+    </w:p>
+    <w:p/>
+    <w:p>
+      <w:r>
+        <w:t>tests:</w:t>
+      </w:r>
+    </w:p>
+    <w:p/>
+    <w:p>
+      <w:r>
+        <w:lastRenderedPageBreak/>
+        <w:t>Dual service (</w:t>
+      </w:r>
+      <w:proofErr w:type="spellStart"/>
+      <w:r>
+        <w:t>Banho</w:t>
+      </w:r>
+      <w:proofErr w:type="spellEnd"/>
+      <w:r>
+        <w:t xml:space="preserve"> 60 + Tosa 30), </w:t>
+      </w:r>
+      <w:proofErr w:type="spellStart"/>
+      <w:r>
+        <w:t>Amanda→Rogério</w:t>
+      </w:r>
+      <w:proofErr w:type="spellEnd"/>
+      <w:r>
+        <w:t>, start 11:00:</w:t>
+      </w:r>
+    </w:p>
+    <w:p/>
+    <w:p>
+      <w:proofErr w:type="spellStart"/>
+      <w:r>
+        <w:t>staff_availability</w:t>
+      </w:r>
+      <w:proofErr w:type="spellEnd"/>
+      <w:r>
+        <w:t>: Amanda 11:00–11:50 → FALSE; Rogério 12:00–12:20 → FALSE; surrounding slots remain TRUE.</w:t>
+      </w:r>
+    </w:p>
+    <w:p/>
+    <w:p>
+      <w:r>
+        <w:t>Step-3: only valid starts green; others grey/red; override dialog shows validator reason.</w:t>
+      </w:r>
+    </w:p>
+    <w:p/>
+    <w:p>
+      <w:r>
+        <w:t xml:space="preserve">Summary before </w:t>
+      </w:r>
+      <w:proofErr w:type="gramStart"/>
+      <w:r>
+        <w:t>submit</w:t>
+      </w:r>
+      <w:proofErr w:type="gramEnd"/>
+      <w:r>
+        <w:t xml:space="preserve">: Serviço 1 shows Amanda, Serviço 2 shows Rogério; after </w:t>
+      </w:r>
+      <w:proofErr w:type="gramStart"/>
+      <w:r>
+        <w:t>submit</w:t>
+      </w:r>
+      <w:proofErr w:type="gramEnd"/>
+      <w:r>
+        <w:t xml:space="preserve">, success view matches via DB join on </w:t>
+      </w:r>
+      <w:proofErr w:type="spellStart"/>
+      <w:r>
+        <w:t>service_order</w:t>
+      </w:r>
+      <w:proofErr w:type="spellEnd"/>
+      <w:r>
+        <w:t>.</w:t>
+      </w:r>
+    </w:p>
+    <w:p/>
+    <w:p>
+      <w:r>
+        <w:t>Single service: only primary rows created/blocked; secondary omitted.</w:t>
+      </w:r>
+    </w:p>
+    <w:p/>
+    <w:p>
+      <w:r>
+        <w:t>Calendar: click 2025-09-19 → _</w:t>
+      </w:r>
+      <w:proofErr w:type="spellStart"/>
+      <w:r>
+        <w:t>booking_date</w:t>
+      </w:r>
+      <w:proofErr w:type="spellEnd"/>
+      <w:r>
+        <w:t>='2025-09-19' (no off-by-one); Step-3 layout renders calendar left / slots right on desktop.</w:t>
+      </w:r>
+    </w:p>
+    <w:p/>
+    <w:p>
+      <w:pPr>
+        <w:pBdr>
+          <w:bottom w:val="single" w:sz="6" w:space="1" w:color="auto"/>
+        </w:pBdr>
+      </w:pPr>
+      <w:r>
+        <w:t>status: staging outcome: pass</w:t>
+      </w:r>
+    </w:p>
+    <w:p/>
+    <w:p/>
+    <w:p/>
+    <w:p>
+      <w:r>
         <w:t>End of document.</w:t>
       </w:r>
     </w:p>
@@ -16991,6 +19333,155 @@
     </w:lvl>
   </w:abstractNum>
   <w:abstractNum w:abstractNumId="23" w15:restartNumberingAfterBreak="0">
+    <w:nsid w:val="47560257"/>
+    <w:multiLevelType w:val="multilevel"/>
+    <w:tmpl w:val="C5587376"/>
+    <w:lvl w:ilvl="0">
+      <w:start w:val="1"/>
+      <w:numFmt w:val="bullet"/>
+      <w:lvlText w:val=""/>
+      <w:lvlJc w:val="left"/>
+      <w:pPr>
+        <w:tabs>
+          <w:tab w:val="num" w:pos="720"/>
+        </w:tabs>
+        <w:ind w:left="720" w:hanging="360"/>
+      </w:pPr>
+      <w:rPr>
+        <w:rFonts w:ascii="Symbol" w:hAnsi="Symbol" w:hint="default"/>
+        <w:sz w:val="20"/>
+      </w:rPr>
+    </w:lvl>
+    <w:lvl w:ilvl="1">
+      <w:start w:val="1"/>
+      <w:numFmt w:val="bullet"/>
+      <w:lvlText w:val="o"/>
+      <w:lvlJc w:val="left"/>
+      <w:pPr>
+        <w:tabs>
+          <w:tab w:val="num" w:pos="1440"/>
+        </w:tabs>
+        <w:ind w:left="1440" w:hanging="360"/>
+      </w:pPr>
+      <w:rPr>
+        <w:rFonts w:ascii="Courier New" w:hAnsi="Courier New" w:hint="default"/>
+        <w:sz w:val="20"/>
+      </w:rPr>
+    </w:lvl>
+    <w:lvl w:ilvl="2" w:tentative="1">
+      <w:start w:val="1"/>
+      <w:numFmt w:val="bullet"/>
+      <w:lvlText w:val=""/>
+      <w:lvlJc w:val="left"/>
+      <w:pPr>
+        <w:tabs>
+          <w:tab w:val="num" w:pos="2160"/>
+        </w:tabs>
+        <w:ind w:left="2160" w:hanging="360"/>
+      </w:pPr>
+      <w:rPr>
+        <w:rFonts w:ascii="Wingdings" w:hAnsi="Wingdings" w:hint="default"/>
+        <w:sz w:val="20"/>
+      </w:rPr>
+    </w:lvl>
+    <w:lvl w:ilvl="3" w:tentative="1">
+      <w:start w:val="1"/>
+      <w:numFmt w:val="bullet"/>
+      <w:lvlText w:val=""/>
+      <w:lvlJc w:val="left"/>
+      <w:pPr>
+        <w:tabs>
+          <w:tab w:val="num" w:pos="2880"/>
+        </w:tabs>
+        <w:ind w:left="2880" w:hanging="360"/>
+      </w:pPr>
+      <w:rPr>
+        <w:rFonts w:ascii="Wingdings" w:hAnsi="Wingdings" w:hint="default"/>
+        <w:sz w:val="20"/>
+      </w:rPr>
+    </w:lvl>
+    <w:lvl w:ilvl="4" w:tentative="1">
+      <w:start w:val="1"/>
+      <w:numFmt w:val="bullet"/>
+      <w:lvlText w:val=""/>
+      <w:lvlJc w:val="left"/>
+      <w:pPr>
+        <w:tabs>
+          <w:tab w:val="num" w:pos="3600"/>
+        </w:tabs>
+        <w:ind w:left="3600" w:hanging="360"/>
+      </w:pPr>
+      <w:rPr>
+        <w:rFonts w:ascii="Wingdings" w:hAnsi="Wingdings" w:hint="default"/>
+        <w:sz w:val="20"/>
+      </w:rPr>
+    </w:lvl>
+    <w:lvl w:ilvl="5" w:tentative="1">
+      <w:start w:val="1"/>
+      <w:numFmt w:val="bullet"/>
+      <w:lvlText w:val=""/>
+      <w:lvlJc w:val="left"/>
+      <w:pPr>
+        <w:tabs>
+          <w:tab w:val="num" w:pos="4320"/>
+        </w:tabs>
+        <w:ind w:left="4320" w:hanging="360"/>
+      </w:pPr>
+      <w:rPr>
+        <w:rFonts w:ascii="Wingdings" w:hAnsi="Wingdings" w:hint="default"/>
+        <w:sz w:val="20"/>
+      </w:rPr>
+    </w:lvl>
+    <w:lvl w:ilvl="6" w:tentative="1">
+      <w:start w:val="1"/>
+      <w:numFmt w:val="bullet"/>
+      <w:lvlText w:val=""/>
+      <w:lvlJc w:val="left"/>
+      <w:pPr>
+        <w:tabs>
+          <w:tab w:val="num" w:pos="5040"/>
+        </w:tabs>
+        <w:ind w:left="5040" w:hanging="360"/>
+      </w:pPr>
+      <w:rPr>
+        <w:rFonts w:ascii="Wingdings" w:hAnsi="Wingdings" w:hint="default"/>
+        <w:sz w:val="20"/>
+      </w:rPr>
+    </w:lvl>
+    <w:lvl w:ilvl="7" w:tentative="1">
+      <w:start w:val="1"/>
+      <w:numFmt w:val="bullet"/>
+      <w:lvlText w:val=""/>
+      <w:lvlJc w:val="left"/>
+      <w:pPr>
+        <w:tabs>
+          <w:tab w:val="num" w:pos="5760"/>
+        </w:tabs>
+        <w:ind w:left="5760" w:hanging="360"/>
+      </w:pPr>
+      <w:rPr>
+        <w:rFonts w:ascii="Wingdings" w:hAnsi="Wingdings" w:hint="default"/>
+        <w:sz w:val="20"/>
+      </w:rPr>
+    </w:lvl>
+    <w:lvl w:ilvl="8" w:tentative="1">
+      <w:start w:val="1"/>
+      <w:numFmt w:val="bullet"/>
+      <w:lvlText w:val=""/>
+      <w:lvlJc w:val="left"/>
+      <w:pPr>
+        <w:tabs>
+          <w:tab w:val="num" w:pos="6480"/>
+        </w:tabs>
+        <w:ind w:left="6480" w:hanging="360"/>
+      </w:pPr>
+      <w:rPr>
+        <w:rFonts w:ascii="Wingdings" w:hAnsi="Wingdings" w:hint="default"/>
+        <w:sz w:val="20"/>
+      </w:rPr>
+    </w:lvl>
+  </w:abstractNum>
+  <w:abstractNum w:abstractNumId="24" w15:restartNumberingAfterBreak="0">
     <w:nsid w:val="4E282917"/>
     <w:multiLevelType w:val="multilevel"/>
     <w:tmpl w:val="12443C8A"/>
@@ -17139,7 +19630,7 @@
       </w:rPr>
     </w:lvl>
   </w:abstractNum>
-  <w:abstractNum w:abstractNumId="24" w15:restartNumberingAfterBreak="0">
+  <w:abstractNum w:abstractNumId="25" w15:restartNumberingAfterBreak="0">
     <w:nsid w:val="5103390F"/>
     <w:multiLevelType w:val="multilevel"/>
     <w:tmpl w:val="5FD2504C"/>
@@ -17288,7 +19779,7 @@
       </w:rPr>
     </w:lvl>
   </w:abstractNum>
-  <w:abstractNum w:abstractNumId="25" w15:restartNumberingAfterBreak="0">
+  <w:abstractNum w:abstractNumId="26" w15:restartNumberingAfterBreak="0">
     <w:nsid w:val="58840555"/>
     <w:multiLevelType w:val="multilevel"/>
     <w:tmpl w:val="9A762AEC"/>
@@ -17437,7 +19928,7 @@
       </w:rPr>
     </w:lvl>
   </w:abstractNum>
-  <w:abstractNum w:abstractNumId="26" w15:restartNumberingAfterBreak="0">
+  <w:abstractNum w:abstractNumId="27" w15:restartNumberingAfterBreak="0">
     <w:nsid w:val="595D0B12"/>
     <w:multiLevelType w:val="multilevel"/>
     <w:tmpl w:val="BF4E9178"/>
@@ -17586,7 +20077,7 @@
       </w:rPr>
     </w:lvl>
   </w:abstractNum>
-  <w:abstractNum w:abstractNumId="27" w15:restartNumberingAfterBreak="0">
+  <w:abstractNum w:abstractNumId="28" w15:restartNumberingAfterBreak="0">
     <w:nsid w:val="5B6621A3"/>
     <w:multiLevelType w:val="multilevel"/>
     <w:tmpl w:val="353A42BA"/>
@@ -17735,7 +20226,7 @@
       </w:rPr>
     </w:lvl>
   </w:abstractNum>
-  <w:abstractNum w:abstractNumId="28" w15:restartNumberingAfterBreak="0">
+  <w:abstractNum w:abstractNumId="29" w15:restartNumberingAfterBreak="0">
     <w:nsid w:val="5CB7322F"/>
     <w:multiLevelType w:val="multilevel"/>
     <w:tmpl w:val="FA0AE604"/>
@@ -17884,7 +20375,7 @@
       </w:rPr>
     </w:lvl>
   </w:abstractNum>
-  <w:abstractNum w:abstractNumId="29" w15:restartNumberingAfterBreak="0">
+  <w:abstractNum w:abstractNumId="30" w15:restartNumberingAfterBreak="0">
     <w:nsid w:val="66BE4F74"/>
     <w:multiLevelType w:val="multilevel"/>
     <w:tmpl w:val="BBEAB5EC"/>
@@ -18033,7 +20524,7 @@
       </w:rPr>
     </w:lvl>
   </w:abstractNum>
-  <w:abstractNum w:abstractNumId="30" w15:restartNumberingAfterBreak="0">
+  <w:abstractNum w:abstractNumId="31" w15:restartNumberingAfterBreak="0">
     <w:nsid w:val="677257B6"/>
     <w:multiLevelType w:val="multilevel"/>
     <w:tmpl w:val="50C64FD2"/>
@@ -18182,7 +20673,7 @@
       </w:rPr>
     </w:lvl>
   </w:abstractNum>
-  <w:abstractNum w:abstractNumId="31" w15:restartNumberingAfterBreak="0">
+  <w:abstractNum w:abstractNumId="32" w15:restartNumberingAfterBreak="0">
     <w:nsid w:val="67BD13E0"/>
     <w:multiLevelType w:val="multilevel"/>
     <w:tmpl w:val="5850740C"/>
@@ -18331,7 +20822,7 @@
       </w:rPr>
     </w:lvl>
   </w:abstractNum>
-  <w:abstractNum w:abstractNumId="32" w15:restartNumberingAfterBreak="0">
+  <w:abstractNum w:abstractNumId="33" w15:restartNumberingAfterBreak="0">
     <w:nsid w:val="6A922D5C"/>
     <w:multiLevelType w:val="multilevel"/>
     <w:tmpl w:val="96607510"/>
@@ -18480,7 +20971,7 @@
       </w:rPr>
     </w:lvl>
   </w:abstractNum>
-  <w:abstractNum w:abstractNumId="33" w15:restartNumberingAfterBreak="0">
+  <w:abstractNum w:abstractNumId="34" w15:restartNumberingAfterBreak="0">
     <w:nsid w:val="78F93CAB"/>
     <w:multiLevelType w:val="multilevel"/>
     <w:tmpl w:val="3A2CFDD2"/>
@@ -18629,7 +21120,7 @@
       </w:rPr>
     </w:lvl>
   </w:abstractNum>
-  <w:abstractNum w:abstractNumId="34" w15:restartNumberingAfterBreak="0">
+  <w:abstractNum w:abstractNumId="35" w15:restartNumberingAfterBreak="0">
     <w:nsid w:val="7CDC4DBC"/>
     <w:multiLevelType w:val="multilevel"/>
     <w:tmpl w:val="E670DE14"/>
@@ -18788,7 +21279,7 @@
     <w:abstractNumId w:val="9"/>
   </w:num>
   <w:num w:numId="4" w16cid:durableId="662004906">
-    <w:abstractNumId w:val="32"/>
+    <w:abstractNumId w:val="33"/>
   </w:num>
   <w:num w:numId="5" w16cid:durableId="1473253213">
     <w:abstractNumId w:val="4"/>
@@ -18812,16 +21303,16 @@
     <w:abstractNumId w:val="16"/>
   </w:num>
   <w:num w:numId="12" w16cid:durableId="98844012">
-    <w:abstractNumId w:val="23"/>
+    <w:abstractNumId w:val="24"/>
   </w:num>
   <w:num w:numId="13" w16cid:durableId="206916294">
     <w:abstractNumId w:val="1"/>
   </w:num>
   <w:num w:numId="14" w16cid:durableId="80568462">
-    <w:abstractNumId w:val="25"/>
+    <w:abstractNumId w:val="26"/>
   </w:num>
   <w:num w:numId="15" w16cid:durableId="319579888">
-    <w:abstractNumId w:val="33"/>
+    <w:abstractNumId w:val="34"/>
   </w:num>
   <w:num w:numId="16" w16cid:durableId="1242064247">
     <w:abstractNumId w:val="21"/>
@@ -18830,22 +21321,22 @@
     <w:abstractNumId w:val="18"/>
   </w:num>
   <w:num w:numId="18" w16cid:durableId="2041009860">
-    <w:abstractNumId w:val="24"/>
+    <w:abstractNumId w:val="25"/>
   </w:num>
   <w:num w:numId="19" w16cid:durableId="1451506773">
-    <w:abstractNumId w:val="30"/>
+    <w:abstractNumId w:val="31"/>
   </w:num>
   <w:num w:numId="20" w16cid:durableId="1509250666">
     <w:abstractNumId w:val="19"/>
   </w:num>
   <w:num w:numId="21" w16cid:durableId="663051224">
-    <w:abstractNumId w:val="27"/>
+    <w:abstractNumId w:val="28"/>
   </w:num>
   <w:num w:numId="22" w16cid:durableId="1697735752">
     <w:abstractNumId w:val="17"/>
   </w:num>
   <w:num w:numId="23" w16cid:durableId="1092894257">
-    <w:abstractNumId w:val="31"/>
+    <w:abstractNumId w:val="32"/>
   </w:num>
   <w:num w:numId="24" w16cid:durableId="243145344">
     <w:abstractNumId w:val="5"/>
@@ -18854,25 +21345,25 @@
     <w:abstractNumId w:val="22"/>
   </w:num>
   <w:num w:numId="26" w16cid:durableId="1832285836">
-    <w:abstractNumId w:val="28"/>
+    <w:abstractNumId w:val="29"/>
   </w:num>
   <w:num w:numId="27" w16cid:durableId="2134473441">
     <w:abstractNumId w:val="7"/>
   </w:num>
   <w:num w:numId="28" w16cid:durableId="531653829">
-    <w:abstractNumId w:val="26"/>
+    <w:abstractNumId w:val="27"/>
   </w:num>
   <w:num w:numId="29" w16cid:durableId="672954772">
     <w:abstractNumId w:val="13"/>
   </w:num>
   <w:num w:numId="30" w16cid:durableId="1742214910">
-    <w:abstractNumId w:val="29"/>
+    <w:abstractNumId w:val="30"/>
   </w:num>
   <w:num w:numId="31" w16cid:durableId="2024086896">
     <w:abstractNumId w:val="15"/>
   </w:num>
   <w:num w:numId="32" w16cid:durableId="752703595">
-    <w:abstractNumId w:val="34"/>
+    <w:abstractNumId w:val="35"/>
   </w:num>
   <w:num w:numId="33" w16cid:durableId="644967388">
     <w:abstractNumId w:val="14"/>
@@ -18893,7 +21384,7 @@
     <w:abstractNumId w:val="9"/>
   </w:num>
   <w:num w:numId="39" w16cid:durableId="1122767821">
-    <w:abstractNumId w:val="32"/>
+    <w:abstractNumId w:val="33"/>
   </w:num>
   <w:num w:numId="40" w16cid:durableId="2104836245">
     <w:abstractNumId w:val="4"/>
@@ -18944,16 +21435,16 @@
     </w:lvlOverride>
   </w:num>
   <w:num w:numId="47" w16cid:durableId="1384059389">
-    <w:abstractNumId w:val="23"/>
+    <w:abstractNumId w:val="24"/>
   </w:num>
   <w:num w:numId="48" w16cid:durableId="1501968108">
     <w:abstractNumId w:val="1"/>
   </w:num>
   <w:num w:numId="49" w16cid:durableId="948318802">
-    <w:abstractNumId w:val="25"/>
+    <w:abstractNumId w:val="26"/>
   </w:num>
   <w:num w:numId="50" w16cid:durableId="1554655142">
-    <w:abstractNumId w:val="33"/>
+    <w:abstractNumId w:val="34"/>
   </w:num>
   <w:num w:numId="51" w16cid:durableId="762149610">
     <w:abstractNumId w:val="21"/>
@@ -18962,22 +21453,22 @@
     <w:abstractNumId w:val="18"/>
   </w:num>
   <w:num w:numId="53" w16cid:durableId="937639382">
-    <w:abstractNumId w:val="24"/>
+    <w:abstractNumId w:val="25"/>
   </w:num>
   <w:num w:numId="54" w16cid:durableId="1576084443">
-    <w:abstractNumId w:val="30"/>
+    <w:abstractNumId w:val="31"/>
   </w:num>
   <w:num w:numId="55" w16cid:durableId="498469628">
     <w:abstractNumId w:val="19"/>
   </w:num>
   <w:num w:numId="56" w16cid:durableId="1577089612">
-    <w:abstractNumId w:val="27"/>
+    <w:abstractNumId w:val="28"/>
   </w:num>
   <w:num w:numId="57" w16cid:durableId="863397730">
     <w:abstractNumId w:val="17"/>
   </w:num>
   <w:num w:numId="58" w16cid:durableId="470055172">
-    <w:abstractNumId w:val="31"/>
+    <w:abstractNumId w:val="32"/>
   </w:num>
   <w:num w:numId="59" w16cid:durableId="1148324497">
     <w:abstractNumId w:val="5"/>
@@ -18986,25 +21477,25 @@
     <w:abstractNumId w:val="22"/>
   </w:num>
   <w:num w:numId="61" w16cid:durableId="1601059461">
-    <w:abstractNumId w:val="28"/>
+    <w:abstractNumId w:val="29"/>
   </w:num>
   <w:num w:numId="62" w16cid:durableId="1809859734">
     <w:abstractNumId w:val="7"/>
   </w:num>
   <w:num w:numId="63" w16cid:durableId="136847699">
-    <w:abstractNumId w:val="26"/>
+    <w:abstractNumId w:val="27"/>
   </w:num>
   <w:num w:numId="64" w16cid:durableId="1985158199">
     <w:abstractNumId w:val="13"/>
   </w:num>
   <w:num w:numId="65" w16cid:durableId="1223558631">
-    <w:abstractNumId w:val="29"/>
+    <w:abstractNumId w:val="30"/>
   </w:num>
   <w:num w:numId="66" w16cid:durableId="261643652">
     <w:abstractNumId w:val="15"/>
   </w:num>
   <w:num w:numId="67" w16cid:durableId="1037660906">
-    <w:abstractNumId w:val="34"/>
+    <w:abstractNumId w:val="35"/>
   </w:num>
   <w:num w:numId="68" w16cid:durableId="1787040299">
     <w:abstractNumId w:val="14"/>
@@ -19014,6 +21505,9 @@
   </w:num>
   <w:num w:numId="70" w16cid:durableId="759181055">
     <w:abstractNumId w:val="12"/>
+  </w:num>
+  <w:num w:numId="71" w16cid:durableId="93984887">
+    <w:abstractNumId w:val="23"/>
   </w:num>
 </w:numbering>
 </file>

</xml_diff>